<commit_message>
this is the sixth version
</commit_message>
<xml_diff>
--- a/History_of_Internet.docx
+++ b/History_of_Internet.docx
@@ -137,7 +137,7 @@
           <w:sz w:val="36"/>
           <w:szCs w:val="36"/>
         </w:rPr>
-        <w:t xml:space="preserve">Assignment and Project Guideline for Fundamental of  Web Development </w:t>
+        <w:t xml:space="preserve"> The Internet and Websites  </w:t>
       </w:r>
     </w:p>
     <w:p>
@@ -263,7 +263,25 @@
           <w:sz w:val="28"/>
           <w:szCs w:val="28"/>
         </w:rPr>
-        <w:t>- Mr. Fitsum A.</w:t>
+        <w:t xml:space="preserve">- Mr. </w:t>
+      </w:r>
+      <w:proofErr w:type="spellStart"/>
+      <w:r>
+        <w:rPr>
+          <w:rFonts w:ascii="Times New Roman" w:eastAsia="Times New Roman" w:hAnsi="Times New Roman" w:cs="Times New Roman"/>
+          <w:sz w:val="28"/>
+          <w:szCs w:val="28"/>
+        </w:rPr>
+        <w:t>Fitsum</w:t>
+      </w:r>
+      <w:proofErr w:type="spellEnd"/>
+      <w:r>
+        <w:rPr>
+          <w:rFonts w:ascii="Times New Roman" w:eastAsia="Times New Roman" w:hAnsi="Times New Roman" w:cs="Times New Roman"/>
+          <w:sz w:val="28"/>
+          <w:szCs w:val="28"/>
+        </w:rPr>
+        <w:t xml:space="preserve"> A.</w:t>
       </w:r>
     </w:p>
     <w:p>
@@ -276,13 +294,23 @@
           <w:szCs w:val="28"/>
         </w:rPr>
       </w:pPr>
-      <w:r>
-        <w:rPr>
-          <w:rFonts w:ascii="Times New Roman" w:eastAsia="Times New Roman" w:hAnsi="Times New Roman" w:cs="Times New Roman"/>
-          <w:sz w:val="28"/>
-          <w:szCs w:val="28"/>
-        </w:rPr>
-        <w:t>March  6, 2020</w:t>
+      <w:proofErr w:type="gramStart"/>
+      <w:r>
+        <w:rPr>
+          <w:rFonts w:ascii="Times New Roman" w:eastAsia="Times New Roman" w:hAnsi="Times New Roman" w:cs="Times New Roman"/>
+          <w:sz w:val="28"/>
+          <w:szCs w:val="28"/>
+        </w:rPr>
+        <w:t>March  6</w:t>
+      </w:r>
+      <w:proofErr w:type="gramEnd"/>
+      <w:r>
+        <w:rPr>
+          <w:rFonts w:ascii="Times New Roman" w:eastAsia="Times New Roman" w:hAnsi="Times New Roman" w:cs="Times New Roman"/>
+          <w:sz w:val="28"/>
+          <w:szCs w:val="28"/>
+        </w:rPr>
+        <w:t>, 2020</w:t>
       </w:r>
     </w:p>
     <w:p>
@@ -355,7 +383,23 @@
           <w:sz w:val="28"/>
           <w:szCs w:val="28"/>
         </w:rPr>
-        <w:t xml:space="preserve">                                            4</w:t>
+        <w:t xml:space="preserve">                                           </w:t>
+      </w:r>
+      <w:r>
+        <w:rPr>
+          <w:rFonts w:ascii="Times New Roman" w:eastAsia="Times New Roman" w:hAnsi="Times New Roman" w:cs="Times New Roman"/>
+          <w:sz w:val="28"/>
+          <w:szCs w:val="28"/>
+        </w:rPr>
+        <w:t xml:space="preserve">   </w:t>
+      </w:r>
+      <w:r>
+        <w:rPr>
+          <w:rFonts w:ascii="Times New Roman" w:eastAsia="Times New Roman" w:hAnsi="Times New Roman" w:cs="Times New Roman"/>
+          <w:sz w:val="28"/>
+          <w:szCs w:val="28"/>
+        </w:rPr>
+        <w:t>4</w:t>
       </w:r>
     </w:p>
     <w:p>
@@ -393,16 +437,14 @@
           <w:szCs w:val="28"/>
         </w:rPr>
       </w:pPr>
-    </w:p>
-    <w:p>
-      <w:pPr>
-        <w:jc w:val="both"/>
-        <w:rPr>
-          <w:rFonts w:ascii="Times New Roman" w:eastAsia="Times New Roman" w:hAnsi="Times New Roman" w:cs="Times New Roman"/>
-          <w:sz w:val="28"/>
-          <w:szCs w:val="28"/>
-        </w:rPr>
-      </w:pPr>
+      <w:r>
+        <w:rPr>
+          <w:rFonts w:ascii="Times New Roman" w:eastAsia="Times New Roman" w:hAnsi="Times New Roman" w:cs="Times New Roman"/>
+          <w:sz w:val="28"/>
+          <w:szCs w:val="28"/>
+        </w:rPr>
+        <w:t>Reference                                                                                                       11</w:t>
+      </w:r>
     </w:p>
     <w:p>
       <w:pPr>
@@ -586,15 +628,15 @@
           <w:szCs w:val="28"/>
           <w:u w:val="single"/>
         </w:rPr>
+        <w:t>History of Internet</w:t>
+      </w:r>
+    </w:p>
+    <w:p>
+      <w:pPr>
+        <w:jc w:val="both"/>
+      </w:pPr>
+      <w:r>
         <w:lastRenderedPageBreak/>
-        <w:t>History of Internet</w:t>
-      </w:r>
-    </w:p>
-    <w:p>
-      <w:pPr>
-        <w:jc w:val="both"/>
-      </w:pPr>
-      <w:r>
         <w:t>Internet has become an essential part of our life. Banking, communication, shopping and so much more have become easier with the help of internet. For it to get level we know now it had gone many evolutions over the years. For decentralized to centralized, wired to wireless, 1G to 5G, it has taken the internet over more than 5 decades.</w:t>
       </w:r>
     </w:p>
@@ -638,18 +680,15 @@
         <w:jc w:val="both"/>
       </w:pPr>
       <w:r>
-        <w:t xml:space="preserve">After the standardization of invention like TCP/IP universities, business and even regular people stared to connect to the internet. But before the invention of World Wide Web to achieve was a real chore. The pre web Internet was almost entirely text – based world. Tim Berners-Lee the creator of World Wide Web also created the first website browser which was named “Nexus”.  After the creation of the first browser Mac Andreessen, created Mosaic web browser in 1993. Andreessen and this team left </w:t>
-      </w:r>
+        <w:t>After the standardization of invention like TCP/IP universities, business and even regular people stared to connect to the internet. But before the invention of World Wide Web to achieve was a real chore. The pre web Internet was almost entirely text – based world. Tim Berners-Lee the creator of World Wide Web also created the first website browser which was named “Nexus”.  After the creation of the first browser Mac Andreessen, created Mosaic web browser in 1993. Andreessen and this team left research facility at UIUC to start Netscape. This company created the first widely use internet browser “Netscape Navigator”. But the popular of the product was replaced by Microsoft’s Internet Explorer.</w:t>
+      </w:r>
+    </w:p>
+    <w:p>
+      <w:pPr>
+        <w:jc w:val="both"/>
+      </w:pPr>
       <w:r>
         <w:lastRenderedPageBreak/>
-        <w:t>research facility at UIUC to start Netscape. This company created the first widely use internet browser “Netscape Navigator”. But the popular of the product was replaced by Microsoft’s Internet Explorer.</w:t>
-      </w:r>
-    </w:p>
-    <w:p>
-      <w:pPr>
-        <w:jc w:val="both"/>
-      </w:pPr>
-      <w:r>
         <w:t>As internet services became more affordable it sparked a need for better internet.  It was at 1995 we got 56k modem, which let the user surf the web at a speed 56,000 bit per second. But most dial connection user rely on their on existing phone line for connection to the internet.</w:t>
       </w:r>
     </w:p>
@@ -1072,7 +1111,6 @@
           <w:u w:val="single"/>
           <w:shd w:val="clear" w:color="auto" w:fill="FFFFFF"/>
         </w:rPr>
-        <w:lastRenderedPageBreak/>
         <w:t>Objectivity</w:t>
       </w:r>
     </w:p>
@@ -1111,6 +1149,7 @@
           <w:color w:val="000000"/>
           <w:shd w:val="clear" w:color="auto" w:fill="FFFFFF"/>
         </w:rPr>
+        <w:lastRenderedPageBreak/>
         <w:t xml:space="preserve">The site must not contain </w:t>
       </w:r>
       <w:r>
@@ -1597,24 +1636,24 @@
           <w:szCs w:val="28"/>
           <w:u w:val="single"/>
         </w:rPr>
+        <w:t>YouTube</w:t>
+      </w:r>
+    </w:p>
+    <w:p>
+      <w:pPr>
+        <w:ind w:left="360"/>
+        <w:jc w:val="both"/>
+        <w:rPr>
+          <w:sz w:val="28"/>
+          <w:szCs w:val="28"/>
+        </w:rPr>
+      </w:pPr>
+      <w:r>
+        <w:rPr>
+          <w:sz w:val="28"/>
+          <w:szCs w:val="28"/>
+        </w:rPr>
         <w:lastRenderedPageBreak/>
-        <w:t>YouTube</w:t>
-      </w:r>
-    </w:p>
-    <w:p>
-      <w:pPr>
-        <w:ind w:left="360"/>
-        <w:jc w:val="both"/>
-        <w:rPr>
-          <w:sz w:val="28"/>
-          <w:szCs w:val="28"/>
-        </w:rPr>
-      </w:pPr>
-      <w:r>
-        <w:rPr>
-          <w:sz w:val="28"/>
-          <w:szCs w:val="28"/>
-        </w:rPr>
         <w:t xml:space="preserve">     YouTube is an American video-sharing platform</w:t>
       </w:r>
       <w:r>
@@ -1667,6 +1706,7 @@
           <w:u w:val="single"/>
         </w:rPr>
       </w:pPr>
+      <w:proofErr w:type="spellStart"/>
       <w:r>
         <w:rPr>
           <w:sz w:val="28"/>
@@ -1675,6 +1715,7 @@
         </w:rPr>
         <w:t>Reddit</w:t>
       </w:r>
+      <w:proofErr w:type="spellEnd"/>
     </w:p>
     <w:p>
       <w:pPr>
@@ -1686,12 +1727,21 @@
           <w:szCs w:val="28"/>
         </w:rPr>
       </w:pPr>
-      <w:r>
-        <w:rPr>
-          <w:sz w:val="28"/>
-          <w:szCs w:val="28"/>
-        </w:rPr>
-        <w:t>Reddit is an American social news aggregation, web content rating, and discussion website.</w:t>
+      <w:proofErr w:type="spellStart"/>
+      <w:r>
+        <w:rPr>
+          <w:sz w:val="28"/>
+          <w:szCs w:val="28"/>
+        </w:rPr>
+        <w:t>Reddit</w:t>
+      </w:r>
+      <w:proofErr w:type="spellEnd"/>
+      <w:r>
+        <w:rPr>
+          <w:sz w:val="28"/>
+          <w:szCs w:val="28"/>
+        </w:rPr>
+        <w:t xml:space="preserve"> is an American social news aggregation, web content rating, and discussion website.</w:t>
       </w:r>
       <w:r>
         <w:rPr>
@@ -1802,12 +1852,14 @@
       <w:pPr>
         <w:jc w:val="both"/>
       </w:pPr>
+      <w:proofErr w:type="gramStart"/>
       <w:r>
         <w:t>1.</w:t>
       </w:r>
       <w:r>
         <w:t>Blog</w:t>
       </w:r>
+      <w:proofErr w:type="gramEnd"/>
     </w:p>
     <w:p>
       <w:pPr>
@@ -1821,8 +1873,13 @@
       <w:pPr>
         <w:jc w:val="both"/>
       </w:pPr>
-      <w:r>
-        <w:t xml:space="preserve">Greatist    </w:t>
+      <w:proofErr w:type="spellStart"/>
+      <w:r>
+        <w:t>Greatist</w:t>
+      </w:r>
+      <w:proofErr w:type="spellEnd"/>
+      <w:r>
+        <w:t xml:space="preserve">    </w:t>
       </w:r>
       <w:hyperlink r:id="rId7" w:history="1">
         <w:r>
@@ -1854,44 +1911,80 @@
         <w:jc w:val="both"/>
       </w:pPr>
       <w:r>
-        <w:t xml:space="preserve">Nomadic Matt  </w:t>
+        <w:t xml:space="preserve">Nomadic </w:t>
+      </w:r>
+      <w:proofErr w:type="gramStart"/>
+      <w:r>
+        <w:t xml:space="preserve">Matt  </w:t>
+      </w:r>
+      <w:proofErr w:type="gramEnd"/>
+      <w:r>
+        <w:fldChar w:fldCharType="begin"/>
+      </w:r>
+      <w:r>
+        <w:instrText xml:space="preserve"> HYPERLINK "https://www.nomadicmatt.com/" </w:instrText>
+      </w:r>
+      <w:r>
+        <w:fldChar w:fldCharType="separate"/>
+      </w:r>
+      <w:r>
+        <w:rPr>
+          <w:rStyle w:val="Hyperlink"/>
+        </w:rPr>
+        <w:t>https://www.nomadicmatt.com/</w:t>
+      </w:r>
+      <w:r>
+        <w:rPr>
+          <w:rStyle w:val="Hyperlink"/>
+        </w:rPr>
+        <w:fldChar w:fldCharType="end"/>
+      </w:r>
+      <w:r>
+        <w:t xml:space="preserve"> </w:t>
+      </w:r>
+    </w:p>
+    <w:p>
+      <w:pPr>
+        <w:jc w:val="both"/>
+      </w:pPr>
+      <w:r>
+        <w:t xml:space="preserve">CSS </w:t>
+      </w:r>
+      <w:proofErr w:type="gramStart"/>
+      <w:r>
+        <w:t xml:space="preserve">Tricks  </w:t>
+      </w:r>
+      <w:proofErr w:type="gramEnd"/>
+      <w:r>
+        <w:fldChar w:fldCharType="begin"/>
+      </w:r>
+      <w:r>
+        <w:instrText xml:space="preserve"> HYPERLINK "https://css-tricks.com/" </w:instrText>
+      </w:r>
+      <w:r>
+        <w:fldChar w:fldCharType="separate"/>
+      </w:r>
+      <w:r>
+        <w:rPr>
+          <w:rStyle w:val="Hyperlink"/>
+        </w:rPr>
+        <w:t>https://css-tricks.com/</w:t>
+      </w:r>
+      <w:r>
+        <w:rPr>
+          <w:rStyle w:val="Hyperlink"/>
+        </w:rPr>
+        <w:fldChar w:fldCharType="end"/>
+      </w:r>
+    </w:p>
+    <w:p>
+      <w:pPr>
+        <w:jc w:val="both"/>
+      </w:pPr>
+      <w:r>
+        <w:t xml:space="preserve">Bustle </w:t>
       </w:r>
       <w:hyperlink r:id="rId9" w:history="1">
-        <w:r>
-          <w:rPr>
-            <w:rStyle w:val="Hyperlink"/>
-          </w:rPr>
-          <w:t>https://www.nomadicmatt.com/</w:t>
-        </w:r>
-      </w:hyperlink>
-      <w:r>
-        <w:t xml:space="preserve"> </w:t>
-      </w:r>
-    </w:p>
-    <w:p>
-      <w:pPr>
-        <w:jc w:val="both"/>
-      </w:pPr>
-      <w:r>
-        <w:t xml:space="preserve">CSS Tricks  </w:t>
-      </w:r>
-      <w:hyperlink r:id="rId10" w:history="1">
-        <w:r>
-          <w:rPr>
-            <w:rStyle w:val="Hyperlink"/>
-          </w:rPr>
-          <w:t>https://css-tricks.com/</w:t>
-        </w:r>
-      </w:hyperlink>
-    </w:p>
-    <w:p>
-      <w:pPr>
-        <w:jc w:val="both"/>
-      </w:pPr>
-      <w:r>
-        <w:t xml:space="preserve">Bustle </w:t>
-      </w:r>
-      <w:hyperlink r:id="rId11" w:history="1">
         <w:r>
           <w:rPr>
             <w:rStyle w:val="Hyperlink"/>
@@ -1902,31 +1995,41 @@
     </w:p>
     <w:p>
       <w:r>
+        <w:t xml:space="preserve">2. Businesses </w:t>
+      </w:r>
+    </w:p>
+    <w:p>
+      <w:pPr>
+        <w:pStyle w:val="ListParagraph"/>
+      </w:pPr>
+      <w:proofErr w:type="gramStart"/>
+      <w:r>
         <w:lastRenderedPageBreak/>
-        <w:t xml:space="preserve">2. Businesses </w:t>
-      </w:r>
-    </w:p>
-    <w:p>
-      <w:pPr>
-        <w:pStyle w:val="ListParagraph"/>
-      </w:pPr>
-      <w:r>
-        <w:t>are online portals that facilitate online transactions of goods and services through means of the transfer of information and funds over the Internet.</w:t>
-      </w:r>
-    </w:p>
-    <w:p>
-      <w:pPr>
-        <w:pStyle w:val="ListParagraph"/>
-      </w:pPr>
-    </w:p>
-    <w:p>
-      <w:pPr>
-        <w:pStyle w:val="ListParagraph"/>
-      </w:pPr>
-      <w:r>
-        <w:t xml:space="preserve">New Chapter.  </w:t>
-      </w:r>
-      <w:hyperlink r:id="rId12" w:history="1">
+        <w:t>are</w:t>
+      </w:r>
+      <w:proofErr w:type="gramEnd"/>
+      <w:r>
+        <w:t xml:space="preserve"> online portals that facilitate online transactions of goods and services through means of the transfer of information and funds over the Internet.</w:t>
+      </w:r>
+    </w:p>
+    <w:p>
+      <w:pPr>
+        <w:pStyle w:val="ListParagraph"/>
+      </w:pPr>
+    </w:p>
+    <w:p>
+      <w:pPr>
+        <w:pStyle w:val="ListParagraph"/>
+      </w:pPr>
+      <w:proofErr w:type="gramStart"/>
+      <w:r>
+        <w:t>New Chapter.</w:t>
+      </w:r>
+      <w:proofErr w:type="gramEnd"/>
+      <w:r>
+        <w:t xml:space="preserve">  </w:t>
+      </w:r>
+      <w:hyperlink r:id="rId10" w:history="1">
         <w:r>
           <w:rPr>
             <w:rStyle w:val="Hyperlink"/>
@@ -1942,7 +2045,7 @@
       <w:r>
         <w:t xml:space="preserve">Bliss   </w:t>
       </w:r>
-      <w:hyperlink r:id="rId13" w:history="1">
+      <w:hyperlink r:id="rId11" w:history="1">
         <w:r>
           <w:rPr>
             <w:rStyle w:val="Hyperlink"/>
@@ -1956,9 +2059,25 @@
         <w:pStyle w:val="ListParagraph"/>
       </w:pPr>
       <w:r>
-        <w:t xml:space="preserve">Bon Bon Bon.  </w:t>
-      </w:r>
-      <w:hyperlink r:id="rId14" w:history="1">
+        <w:t xml:space="preserve">Bon </w:t>
+      </w:r>
+      <w:proofErr w:type="spellStart"/>
+      <w:r>
+        <w:t>Bon</w:t>
+      </w:r>
+      <w:proofErr w:type="spellEnd"/>
+      <w:r>
+        <w:t xml:space="preserve"> </w:t>
+      </w:r>
+      <w:proofErr w:type="spellStart"/>
+      <w:r>
+        <w:t>Bon</w:t>
+      </w:r>
+      <w:proofErr w:type="spellEnd"/>
+      <w:r>
+        <w:t xml:space="preserve">.  </w:t>
+      </w:r>
+      <w:hyperlink r:id="rId12" w:history="1">
         <w:r>
           <w:rPr>
             <w:rStyle w:val="Hyperlink"/>
@@ -1971,10 +2090,20 @@
       <w:pPr>
         <w:pStyle w:val="ListParagraph"/>
       </w:pPr>
-      <w:r>
-        <w:t xml:space="preserve">Crossrope.  </w:t>
-      </w:r>
-      <w:hyperlink r:id="rId15" w:history="1">
+      <w:proofErr w:type="spellStart"/>
+      <w:proofErr w:type="gramStart"/>
+      <w:r>
+        <w:t>Crossrope</w:t>
+      </w:r>
+      <w:proofErr w:type="spellEnd"/>
+      <w:r>
+        <w:t>.</w:t>
+      </w:r>
+      <w:proofErr w:type="gramEnd"/>
+      <w:r>
+        <w:t xml:space="preserve">  </w:t>
+      </w:r>
+      <w:hyperlink r:id="rId13" w:history="1">
         <w:r>
           <w:rPr>
             <w:rStyle w:val="Hyperlink"/>
@@ -1987,10 +2116,15 @@
       <w:pPr>
         <w:pStyle w:val="ListParagraph"/>
       </w:pPr>
-      <w:r>
-        <w:t xml:space="preserve">The Mountain.  </w:t>
-      </w:r>
-      <w:hyperlink r:id="rId16" w:history="1">
+      <w:proofErr w:type="gramStart"/>
+      <w:r>
+        <w:t>The Mountain.</w:t>
+      </w:r>
+      <w:proofErr w:type="gramEnd"/>
+      <w:r>
+        <w:t xml:space="preserve">  </w:t>
+      </w:r>
+      <w:hyperlink r:id="rId14" w:history="1">
         <w:r>
           <w:rPr>
             <w:rStyle w:val="Hyperlink"/>
@@ -2011,68 +2145,169 @@
     </w:p>
     <w:p>
       <w:r>
-        <w:t xml:space="preserve">Santander Bank, Retail Banking Portal  </w:t>
-      </w:r>
-      <w:hyperlink r:id="rId17" w:history="1">
-        <w:r>
-          <w:rPr>
-            <w:rStyle w:val="Hyperlink"/>
-          </w:rPr>
-          <w:t>https://www.santanderbank.com/us/</w:t>
-        </w:r>
-      </w:hyperlink>
-    </w:p>
-    <w:p>
-      <w:r>
-        <w:t xml:space="preserve">CopperPoint, Insurance Portal  </w:t>
-      </w:r>
-      <w:hyperlink r:id="rId18" w:history="1">
-        <w:r>
-          <w:rPr>
-            <w:rStyle w:val="Hyperlink"/>
-          </w:rPr>
-          <w:t>https://www.copperpoint.com/</w:t>
-        </w:r>
-      </w:hyperlink>
-    </w:p>
-    <w:p>
-      <w:r>
-        <w:t xml:space="preserve">Allianz, Wealth Management / Insurance Portal  </w:t>
-      </w:r>
-      <w:hyperlink r:id="rId19" w:history="1">
-        <w:r>
-          <w:rPr>
-            <w:rStyle w:val="Hyperlink"/>
-          </w:rPr>
-          <w:t>http://www.allianz.com/</w:t>
-        </w:r>
-      </w:hyperlink>
-    </w:p>
-    <w:p>
-      <w:r>
-        <w:t xml:space="preserve">Forest Hills Pediatrics, Patient Portal  </w:t>
-      </w:r>
-      <w:hyperlink r:id="rId20" w:history="1">
-        <w:r>
-          <w:rPr>
-            <w:rStyle w:val="Hyperlink"/>
-          </w:rPr>
-          <w:t>https://www.foresthillspediatrics.com/</w:t>
-        </w:r>
-      </w:hyperlink>
-    </w:p>
-    <w:p>
-      <w:r>
-        <w:t xml:space="preserve">Certification Commission for Healthcare Information Technology (CCHIT), Patient Portal  </w:t>
-      </w:r>
-      <w:hyperlink r:id="rId21" w:history="1">
-        <w:r>
-          <w:rPr>
-            <w:rStyle w:val="Hyperlink"/>
-          </w:rPr>
-          <w:t>http://www.cchit.org/</w:t>
-        </w:r>
-      </w:hyperlink>
+        <w:t xml:space="preserve">Santander Bank, Retail Banking </w:t>
+      </w:r>
+      <w:proofErr w:type="gramStart"/>
+      <w:r>
+        <w:t xml:space="preserve">Portal  </w:t>
+      </w:r>
+      <w:proofErr w:type="gramEnd"/>
+      <w:r>
+        <w:fldChar w:fldCharType="begin"/>
+      </w:r>
+      <w:r>
+        <w:instrText xml:space="preserve"> HYPERLINK "https://www.santanderbank.c</w:instrText>
+      </w:r>
+      <w:r>
+        <w:instrText xml:space="preserve">om/us/" </w:instrText>
+      </w:r>
+      <w:r>
+        <w:fldChar w:fldCharType="separate"/>
+      </w:r>
+      <w:r>
+        <w:rPr>
+          <w:rStyle w:val="Hyperlink"/>
+        </w:rPr>
+        <w:t>https://www.santanderbank.com/us/</w:t>
+      </w:r>
+      <w:r>
+        <w:rPr>
+          <w:rStyle w:val="Hyperlink"/>
+        </w:rPr>
+        <w:fldChar w:fldCharType="end"/>
+      </w:r>
+    </w:p>
+    <w:p>
+      <w:proofErr w:type="spellStart"/>
+      <w:r>
+        <w:t>CopperPoint</w:t>
+      </w:r>
+      <w:proofErr w:type="spellEnd"/>
+      <w:r>
+        <w:t xml:space="preserve">, Insurance </w:t>
+      </w:r>
+      <w:proofErr w:type="gramStart"/>
+      <w:r>
+        <w:t xml:space="preserve">Portal  </w:t>
+      </w:r>
+      <w:proofErr w:type="gramEnd"/>
+      <w:r>
+        <w:fldChar w:fldCharType="begin"/>
+      </w:r>
+      <w:r>
+        <w:instrText xml:space="preserve"> HYPERLINK "https://www.copperpoint.com/" </w:instrText>
+      </w:r>
+      <w:r>
+        <w:fldChar w:fldCharType="separate"/>
+      </w:r>
+      <w:r>
+        <w:rPr>
+          <w:rStyle w:val="Hyperlink"/>
+        </w:rPr>
+        <w:t>https://www.copperpoint.com/</w:t>
+      </w:r>
+      <w:r>
+        <w:rPr>
+          <w:rStyle w:val="Hyperlink"/>
+        </w:rPr>
+        <w:fldChar w:fldCharType="end"/>
+      </w:r>
+    </w:p>
+    <w:p>
+      <w:r>
+        <w:t xml:space="preserve">Allianz, Wealth Management / Insurance </w:t>
+      </w:r>
+      <w:proofErr w:type="gramStart"/>
+      <w:r>
+        <w:t xml:space="preserve">Portal  </w:t>
+      </w:r>
+      <w:proofErr w:type="gramEnd"/>
+      <w:r>
+        <w:fldChar w:fldCharType="begin"/>
+      </w:r>
+      <w:r>
+        <w:instrText xml:space="preserve"> HYPERLINK "http://www.allianz.com/" </w:instrText>
+      </w:r>
+      <w:r>
+        <w:fldChar w:fldCharType="separate"/>
+      </w:r>
+      <w:r>
+        <w:rPr>
+          <w:rStyle w:val="Hyperlink"/>
+        </w:rPr>
+        <w:t>http://www.allianz.com/</w:t>
+      </w:r>
+      <w:r>
+        <w:rPr>
+          <w:rStyle w:val="Hyperlink"/>
+        </w:rPr>
+        <w:fldChar w:fldCharType="end"/>
+      </w:r>
+    </w:p>
+    <w:p>
+      <w:r>
+        <w:t xml:space="preserve">Forest Hills Pediatrics, Patient </w:t>
+      </w:r>
+      <w:proofErr w:type="gramStart"/>
+      <w:r>
+        <w:t xml:space="preserve">Portal  </w:t>
+      </w:r>
+      <w:proofErr w:type="gramEnd"/>
+      <w:r>
+        <w:fldChar w:fldCharType="begin"/>
+      </w:r>
+      <w:r>
+        <w:instrText xml:space="preserve"> HYPERLINK "https://www.foresthillspediatrics.com/" </w:instrText>
+      </w:r>
+      <w:r>
+        <w:fldChar w:fldCharType="separate"/>
+      </w:r>
+      <w:r>
+        <w:rPr>
+          <w:rStyle w:val="Hyperlink"/>
+        </w:rPr>
+        <w:t>https://www.foresthillspediatrics.com/</w:t>
+      </w:r>
+      <w:r>
+        <w:rPr>
+          <w:rStyle w:val="Hyperlink"/>
+        </w:rPr>
+        <w:fldChar w:fldCharType="end"/>
+      </w:r>
+    </w:p>
+    <w:p>
+      <w:r>
+        <w:t xml:space="preserve">Certification Commission for Healthcare Information Technology (CCHIT), Patient </w:t>
+      </w:r>
+      <w:proofErr w:type="gramStart"/>
+      <w:r>
+        <w:t xml:space="preserve">Portal  </w:t>
+      </w:r>
+      <w:proofErr w:type="gramEnd"/>
+      <w:r>
+        <w:fldChar w:fldCharType="begin"/>
+      </w:r>
+      <w:r>
+        <w:instrText xml:space="preserve"> HYPERL</w:instrText>
+      </w:r>
+      <w:r>
+        <w:instrText xml:space="preserve">INK "http://www.cchit.org/" </w:instrText>
+      </w:r>
+      <w:r>
+        <w:fldChar w:fldCharType="separate"/>
+      </w:r>
+      <w:r>
+        <w:rPr>
+          <w:rStyle w:val="Hyperlink"/>
+        </w:rPr>
+        <w:t>http://www.cchit.org/</w:t>
+      </w:r>
+      <w:r>
+        <w:rPr>
+          <w:rStyle w:val="Hyperlink"/>
+        </w:rPr>
+        <w:fldChar w:fldCharType="end"/>
+      </w:r>
     </w:p>
     <w:p>
       <w:pPr>
@@ -2101,7 +2336,7 @@
       <w:r>
         <w:t xml:space="preserve">Yahoo! News   </w:t>
       </w:r>
-      <w:hyperlink r:id="rId22" w:history="1">
+      <w:hyperlink r:id="rId15" w:history="1">
         <w:r>
           <w:rPr>
             <w:rStyle w:val="Hyperlink"/>
@@ -2117,7 +2352,7 @@
       <w:r>
         <w:t xml:space="preserve">Google News    </w:t>
       </w:r>
-      <w:hyperlink r:id="rId23" w:history="1">
+      <w:hyperlink r:id="rId16" w:history="1">
         <w:r>
           <w:rPr>
             <w:rStyle w:val="Hyperlink"/>
@@ -2130,10 +2365,15 @@
       <w:pPr>
         <w:pStyle w:val="ListParagraph"/>
       </w:pPr>
-      <w:r>
-        <w:t xml:space="preserve">HuffingtonPost   </w:t>
-      </w:r>
-      <w:hyperlink r:id="rId24" w:history="1">
+      <w:proofErr w:type="spellStart"/>
+      <w:r>
+        <w:t>HuffingtonPost</w:t>
+      </w:r>
+      <w:proofErr w:type="spellEnd"/>
+      <w:r>
+        <w:t xml:space="preserve">   </w:t>
+      </w:r>
+      <w:hyperlink r:id="rId17" w:history="1">
         <w:r>
           <w:rPr>
             <w:rStyle w:val="Hyperlink"/>
@@ -2146,33 +2386,69 @@
       <w:pPr>
         <w:pStyle w:val="ListParagraph"/>
       </w:pPr>
+      <w:proofErr w:type="gramStart"/>
       <w:r>
         <w:t xml:space="preserve">CNN  </w:t>
       </w:r>
-      <w:hyperlink r:id="rId25" w:history="1">
-        <w:r>
-          <w:rPr>
-            <w:rStyle w:val="Hyperlink"/>
-          </w:rPr>
-          <w:t>http://www.cnn.com/</w:t>
-        </w:r>
-      </w:hyperlink>
-    </w:p>
-    <w:p>
-      <w:pPr>
-        <w:pStyle w:val="ListParagraph"/>
-      </w:pPr>
-      <w:r>
-        <w:t xml:space="preserve">New York Times  </w:t>
-      </w:r>
-      <w:hyperlink r:id="rId26" w:history="1">
-        <w:r>
-          <w:rPr>
-            <w:rStyle w:val="Hyperlink"/>
-          </w:rPr>
-          <w:t>http://www.nytimes.com/</w:t>
-        </w:r>
-      </w:hyperlink>
+      <w:proofErr w:type="gramEnd"/>
+      <w:r>
+        <w:fldChar w:fldCharType="begin"/>
+      </w:r>
+      <w:r>
+        <w:instrText xml:space="preserve"> HYPERLINK "http://www.cnn.com/" </w:instrText>
+      </w:r>
+      <w:r>
+        <w:fldChar w:fldCharType="separate"/>
+      </w:r>
+      <w:r>
+        <w:rPr>
+          <w:rStyle w:val="Hyperlink"/>
+        </w:rPr>
+        <w:t>http://www.cnn.com/</w:t>
+      </w:r>
+      <w:r>
+        <w:rPr>
+          <w:rStyle w:val="Hyperlink"/>
+        </w:rPr>
+        <w:fldChar w:fldCharType="end"/>
+      </w:r>
+    </w:p>
+    <w:p>
+      <w:pPr>
+        <w:pStyle w:val="ListParagraph"/>
+      </w:pPr>
+      <w:r>
+        <w:t xml:space="preserve">New York </w:t>
+      </w:r>
+      <w:proofErr w:type="gramStart"/>
+      <w:r>
+        <w:t xml:space="preserve">Times  </w:t>
+      </w:r>
+      <w:proofErr w:type="gramEnd"/>
+      <w:r>
+        <w:fldChar w:fldCharType="begin"/>
+      </w:r>
+      <w:r>
+        <w:instrText xml:space="preserve"> HYPERLINK "http://w</w:instrText>
+      </w:r>
+      <w:r>
+        <w:instrText xml:space="preserve">ww.nytimes.com/" </w:instrText>
+      </w:r>
+      <w:r>
+        <w:fldChar w:fldCharType="separate"/>
+      </w:r>
+      <w:r>
+        <w:rPr>
+          <w:rStyle w:val="Hyperlink"/>
+        </w:rPr>
+        <w:t>http://www.nytimes.com/</w:t>
+      </w:r>
+      <w:r>
+        <w:rPr>
+          <w:rStyle w:val="Hyperlink"/>
+        </w:rPr>
+        <w:fldChar w:fldCharType="end"/>
+      </w:r>
     </w:p>
     <w:p>
       <w:pPr>
@@ -2211,8 +2487,13 @@
       <w:pPr>
         <w:pStyle w:val="ListParagraph"/>
       </w:pPr>
-      <w:r>
-        <w:t>Engadet   Engadet.com</w:t>
+      <w:proofErr w:type="spellStart"/>
+      <w:r>
+        <w:t>Engadet</w:t>
+      </w:r>
+      <w:proofErr w:type="spellEnd"/>
+      <w:r>
+        <w:t xml:space="preserve">   Engadet.com</w:t>
       </w:r>
     </w:p>
     <w:p>
@@ -2235,20 +2516,26 @@
       <w:pPr>
         <w:pStyle w:val="ListParagraph"/>
       </w:pPr>
-      <w:r>
-        <w:t>Cnet    Cnet.com</w:t>
-      </w:r>
-    </w:p>
-    <w:p>
-      <w:pPr>
-        <w:pStyle w:val="ListParagraph"/>
-      </w:pPr>
-    </w:p>
-    <w:p>
-      <w:pPr>
-        <w:ind w:left="360"/>
-      </w:pPr>
-      <w:r>
+      <w:proofErr w:type="spellStart"/>
+      <w:r>
+        <w:t>Cnet</w:t>
+      </w:r>
+      <w:proofErr w:type="spellEnd"/>
+      <w:r>
+        <w:t xml:space="preserve">    Cnet.com</w:t>
+      </w:r>
+    </w:p>
+    <w:p>
+      <w:pPr>
+        <w:pStyle w:val="ListParagraph"/>
+      </w:pPr>
+    </w:p>
+    <w:p>
+      <w:pPr>
+        <w:ind w:left="360"/>
+      </w:pPr>
+      <w:r>
+        <w:lastRenderedPageBreak/>
         <w:t>6 Educations</w:t>
       </w:r>
     </w:p>
@@ -2301,8 +2588,13 @@
         <w:ind w:left="360"/>
         <w:jc w:val="both"/>
       </w:pPr>
-      <w:r>
-        <w:t>Coursera: courser.org</w:t>
+      <w:proofErr w:type="spellStart"/>
+      <w:r>
+        <w:t>Coursera</w:t>
+      </w:r>
+      <w:proofErr w:type="spellEnd"/>
+      <w:r>
+        <w:t>: courser.org</w:t>
       </w:r>
     </w:p>
     <w:p>
@@ -2363,8 +2655,21 @@
         <w:ind w:left="360"/>
       </w:pPr>
       <w:r>
-        <w:t>Greenpeace USA  URL: greenpeace.org/usa</w:t>
-      </w:r>
+        <w:t xml:space="preserve">Greenpeace </w:t>
+      </w:r>
+      <w:proofErr w:type="gramStart"/>
+      <w:r>
+        <w:t>USA  URL</w:t>
+      </w:r>
+      <w:proofErr w:type="gramEnd"/>
+      <w:r>
+        <w:t>: greenpeace.org/</w:t>
+      </w:r>
+      <w:proofErr w:type="spellStart"/>
+      <w:r>
+        <w:t>usa</w:t>
+      </w:r>
+      <w:proofErr w:type="spellEnd"/>
     </w:p>
     <w:p>
       <w:pPr>
@@ -2384,7 +2689,15 @@
         <w:ind w:left="360"/>
       </w:pPr>
       <w:r>
-        <w:t>Wiki website help in finding  information on a range of thing.</w:t>
+        <w:t xml:space="preserve">Wiki website help in </w:t>
+      </w:r>
+      <w:proofErr w:type="gramStart"/>
+      <w:r>
+        <w:t>finding  information</w:t>
+      </w:r>
+      <w:proofErr w:type="gramEnd"/>
+      <w:r>
+        <w:t xml:space="preserve"> on a range of thing.</w:t>
       </w:r>
     </w:p>
     <w:p>
@@ -2399,32 +2712,52 @@
       <w:pPr>
         <w:ind w:left="360"/>
       </w:pPr>
-      <w:r>
-        <w:t>Wikia    Wikia.Com</w:t>
-      </w:r>
-    </w:p>
-    <w:p>
-      <w:pPr>
-        <w:ind w:left="360"/>
-      </w:pPr>
-      <w:r>
-        <w:t>Wikihow   Wikihow.Com</w:t>
-      </w:r>
-    </w:p>
-    <w:p>
-      <w:pPr>
-        <w:ind w:left="360"/>
-      </w:pPr>
-      <w:r>
-        <w:t>Wiktionary   Wiktionary.Org</w:t>
-      </w:r>
-    </w:p>
-    <w:p>
-      <w:pPr>
-        <w:ind w:left="360"/>
-      </w:pPr>
-      <w:r>
-        <w:t>Wordreference    Wordreference.Com</w:t>
+      <w:proofErr w:type="spellStart"/>
+      <w:r>
+        <w:t>Wikia</w:t>
+      </w:r>
+      <w:proofErr w:type="spellEnd"/>
+      <w:r>
+        <w:t xml:space="preserve">    Wikia.Com</w:t>
+      </w:r>
+    </w:p>
+    <w:p>
+      <w:pPr>
+        <w:ind w:left="360"/>
+      </w:pPr>
+      <w:proofErr w:type="spellStart"/>
+      <w:r>
+        <w:t>Wikihow</w:t>
+      </w:r>
+      <w:proofErr w:type="spellEnd"/>
+      <w:r>
+        <w:t xml:space="preserve">   Wikihow.Com</w:t>
+      </w:r>
+    </w:p>
+    <w:p>
+      <w:pPr>
+        <w:ind w:left="360"/>
+      </w:pPr>
+      <w:proofErr w:type="spellStart"/>
+      <w:r>
+        <w:t>Wiktionary</w:t>
+      </w:r>
+      <w:proofErr w:type="spellEnd"/>
+      <w:r>
+        <w:t xml:space="preserve">   Wiktionary.Org</w:t>
+      </w:r>
+    </w:p>
+    <w:p>
+      <w:pPr>
+        <w:ind w:left="360"/>
+      </w:pPr>
+      <w:proofErr w:type="spellStart"/>
+      <w:r>
+        <w:t>Wordreference</w:t>
+      </w:r>
+      <w:proofErr w:type="spellEnd"/>
+      <w:r>
+        <w:t xml:space="preserve">    Wordreference.Com</w:t>
       </w:r>
     </w:p>
     <w:p>
@@ -2440,18 +2773,26 @@
         <w:ind w:left="360"/>
       </w:pPr>
       <w:r>
+        <w:t xml:space="preserve">Social Network website </w:t>
+      </w:r>
+      <w:proofErr w:type="gramStart"/>
+      <w:r>
+        <w:t>are</w:t>
+      </w:r>
+      <w:proofErr w:type="gramEnd"/>
+      <w:r>
+        <w:t xml:space="preserve"> website for communication</w:t>
+      </w:r>
+    </w:p>
+    <w:p>
+      <w:pPr>
+        <w:ind w:left="360"/>
+      </w:pPr>
+      <w:r>
         <w:lastRenderedPageBreak/>
-        <w:t>Social Network website are website for communication</w:t>
-      </w:r>
-    </w:p>
-    <w:p>
-      <w:pPr>
-        <w:ind w:left="360"/>
-      </w:pPr>
-      <w:r>
         <w:t xml:space="preserve">Facebook    </w:t>
       </w:r>
-      <w:hyperlink r:id="rId27" w:history="1">
+      <w:hyperlink r:id="rId18" w:history="1">
         <w:r>
           <w:rPr>
             <w:rStyle w:val="Hyperlink"/>
@@ -2464,26 +2805,51 @@
       <w:pPr>
         <w:ind w:left="360"/>
       </w:pPr>
-      <w:r>
-        <w:t xml:space="preserve">WhatsApp  </w:t>
-      </w:r>
-      <w:hyperlink r:id="rId28" w:history="1">
-        <w:r>
-          <w:rPr>
-            <w:rStyle w:val="Hyperlink"/>
-          </w:rPr>
-          <w:t>https://www.whatsapp.com/</w:t>
-        </w:r>
-      </w:hyperlink>
-    </w:p>
-    <w:p>
-      <w:pPr>
-        <w:ind w:left="360"/>
-      </w:pPr>
-      <w:r>
-        <w:t xml:space="preserve">QQ.   </w:t>
-      </w:r>
-      <w:hyperlink r:id="rId29" w:history="1">
+      <w:proofErr w:type="spellStart"/>
+      <w:proofErr w:type="gramStart"/>
+      <w:r>
+        <w:t>WhatsApp</w:t>
+      </w:r>
+      <w:proofErr w:type="spellEnd"/>
+      <w:r>
+        <w:t xml:space="preserve">  </w:t>
+      </w:r>
+      <w:proofErr w:type="gramEnd"/>
+      <w:r>
+        <w:fldChar w:fldCharType="begin"/>
+      </w:r>
+      <w:r>
+        <w:instrText xml:space="preserve"> HYPERLINK "https://www.whatsapp.com/" </w:instrText>
+      </w:r>
+      <w:r>
+        <w:fldChar w:fldCharType="separate"/>
+      </w:r>
+      <w:r>
+        <w:rPr>
+          <w:rStyle w:val="Hyperlink"/>
+        </w:rPr>
+        <w:t>https://www.whatsapp.com/</w:t>
+      </w:r>
+      <w:r>
+        <w:rPr>
+          <w:rStyle w:val="Hyperlink"/>
+        </w:rPr>
+        <w:fldChar w:fldCharType="end"/>
+      </w:r>
+    </w:p>
+    <w:p>
+      <w:pPr>
+        <w:ind w:left="360"/>
+      </w:pPr>
+      <w:proofErr w:type="gramStart"/>
+      <w:r>
+        <w:t>QQ.</w:t>
+      </w:r>
+      <w:proofErr w:type="gramEnd"/>
+      <w:r>
+        <w:t xml:space="preserve">   </w:t>
+      </w:r>
+      <w:hyperlink r:id="rId19" w:history="1">
         <w:r>
           <w:rPr>
             <w:rStyle w:val="Hyperlink"/>
@@ -2496,10 +2862,15 @@
       <w:pPr>
         <w:ind w:left="360"/>
       </w:pPr>
-      <w:r>
-        <w:t xml:space="preserve">WeChat    </w:t>
-      </w:r>
-      <w:hyperlink r:id="rId30" w:history="1">
+      <w:proofErr w:type="spellStart"/>
+      <w:r>
+        <w:t>WeChat</w:t>
+      </w:r>
+      <w:proofErr w:type="spellEnd"/>
+      <w:r>
+        <w:t xml:space="preserve">    </w:t>
+      </w:r>
+      <w:hyperlink r:id="rId20" w:history="1">
         <w:r>
           <w:rPr>
             <w:rStyle w:val="Hyperlink"/>
@@ -2512,10 +2883,15 @@
       <w:pPr>
         <w:ind w:left="360"/>
       </w:pPr>
-      <w:r>
-        <w:t xml:space="preserve">QZone    </w:t>
-      </w:r>
-      <w:hyperlink r:id="rId31" w:history="1">
+      <w:proofErr w:type="spellStart"/>
+      <w:r>
+        <w:t>QZone</w:t>
+      </w:r>
+      <w:proofErr w:type="spellEnd"/>
+      <w:r>
+        <w:t xml:space="preserve">    </w:t>
+      </w:r>
+      <w:hyperlink r:id="rId21" w:history="1">
         <w:r>
           <w:rPr>
             <w:rStyle w:val="Hyperlink"/>
@@ -2544,58 +2920,119 @@
       <w:pPr>
         <w:ind w:left="360"/>
       </w:pPr>
+      <w:proofErr w:type="gramStart"/>
       <w:r>
         <w:t xml:space="preserve">News360  </w:t>
       </w:r>
-      <w:hyperlink r:id="rId32" w:history="1">
-        <w:r>
-          <w:rPr>
-            <w:rStyle w:val="Hyperlink"/>
-          </w:rPr>
-          <w:t>https://news360.com/</w:t>
-        </w:r>
-      </w:hyperlink>
-    </w:p>
-    <w:p>
-      <w:pPr>
-        <w:ind w:left="360"/>
-      </w:pPr>
-      <w:r>
-        <w:t xml:space="preserve">Reddit  </w:t>
-      </w:r>
-      <w:hyperlink r:id="rId33" w:history="1">
-        <w:r>
-          <w:rPr>
-            <w:rStyle w:val="Hyperlink"/>
-          </w:rPr>
-          <w:t>https://www.doublemesh.com/best-reddit-subreddits-ui-ux-designers/</w:t>
-        </w:r>
-      </w:hyperlink>
-    </w:p>
-    <w:p>
-      <w:pPr>
-        <w:ind w:left="360"/>
-      </w:pPr>
-      <w:r>
-        <w:t xml:space="preserve">Google News  </w:t>
-      </w:r>
-      <w:hyperlink r:id="rId34" w:history="1">
-        <w:r>
-          <w:rPr>
-            <w:rStyle w:val="Hyperlink"/>
-          </w:rPr>
-          <w:t>https://news.google.com/</w:t>
-        </w:r>
-      </w:hyperlink>
-    </w:p>
-    <w:p>
-      <w:pPr>
-        <w:ind w:left="360"/>
-      </w:pPr>
-      <w:r>
-        <w:t xml:space="preserve">AllTop   </w:t>
-      </w:r>
-      <w:hyperlink r:id="rId35" w:history="1">
+      <w:proofErr w:type="gramEnd"/>
+      <w:r>
+        <w:fldChar w:fldCharType="begin"/>
+      </w:r>
+      <w:r>
+        <w:instrText xml:space="preserve"> HYPERLINK "https://news360.com/" </w:instrText>
+      </w:r>
+      <w:r>
+        <w:fldChar w:fldCharType="separate"/>
+      </w:r>
+      <w:r>
+        <w:rPr>
+          <w:rStyle w:val="Hyperlink"/>
+        </w:rPr>
+        <w:t>https://news360.com/</w:t>
+      </w:r>
+      <w:r>
+        <w:rPr>
+          <w:rStyle w:val="Hyperlink"/>
+        </w:rPr>
+        <w:fldChar w:fldCharType="end"/>
+      </w:r>
+    </w:p>
+    <w:p>
+      <w:pPr>
+        <w:ind w:left="360"/>
+      </w:pPr>
+      <w:proofErr w:type="spellStart"/>
+      <w:proofErr w:type="gramStart"/>
+      <w:r>
+        <w:t>Reddit</w:t>
+      </w:r>
+      <w:proofErr w:type="spellEnd"/>
+      <w:r>
+        <w:t xml:space="preserve">  </w:t>
+      </w:r>
+      <w:proofErr w:type="gramEnd"/>
+      <w:r>
+        <w:fldChar w:fldCharType="begin"/>
+      </w:r>
+      <w:r>
+        <w:instrText xml:space="preserve"> HYPERLINK "https://www.doublemesh.com/best-reddit-subreddits-ui-ux-designers/" </w:instrText>
+      </w:r>
+      <w:r>
+        <w:fldChar w:fldCharType="separate"/>
+      </w:r>
+      <w:r>
+        <w:rPr>
+          <w:rStyle w:val="Hyperlink"/>
+        </w:rPr>
+        <w:t>https://www.doublemesh.com/best-reddit-subreddits-ui-ux-designers/</w:t>
+      </w:r>
+      <w:r>
+        <w:rPr>
+          <w:rStyle w:val="Hyperlink"/>
+        </w:rPr>
+        <w:fldChar w:fldCharType="end"/>
+      </w:r>
+    </w:p>
+    <w:p>
+      <w:pPr>
+        <w:ind w:left="360"/>
+      </w:pPr>
+      <w:r>
+        <w:t xml:space="preserve">Google </w:t>
+      </w:r>
+      <w:proofErr w:type="gramStart"/>
+      <w:r>
+        <w:t xml:space="preserve">News  </w:t>
+      </w:r>
+      <w:proofErr w:type="gramEnd"/>
+      <w:r>
+        <w:fldChar w:fldCharType="begin"/>
+      </w:r>
+      <w:r>
+        <w:instrText xml:space="preserve"> HYPERLINK "h</w:instrText>
+      </w:r>
+      <w:r>
+        <w:instrText xml:space="preserve">ttps://news.google.com/" </w:instrText>
+      </w:r>
+      <w:r>
+        <w:fldChar w:fldCharType="separate"/>
+      </w:r>
+      <w:r>
+        <w:rPr>
+          <w:rStyle w:val="Hyperlink"/>
+        </w:rPr>
+        <w:t>https://news.google.com/</w:t>
+      </w:r>
+      <w:r>
+        <w:rPr>
+          <w:rStyle w:val="Hyperlink"/>
+        </w:rPr>
+        <w:fldChar w:fldCharType="end"/>
+      </w:r>
+    </w:p>
+    <w:p>
+      <w:pPr>
+        <w:ind w:left="360"/>
+      </w:pPr>
+      <w:proofErr w:type="spellStart"/>
+      <w:r>
+        <w:t>AllTop</w:t>
+      </w:r>
+      <w:proofErr w:type="spellEnd"/>
+      <w:r>
+        <w:t xml:space="preserve">   </w:t>
+      </w:r>
+      <w:hyperlink r:id="rId22" w:history="1">
         <w:r>
           <w:rPr>
             <w:rStyle w:val="Hyperlink"/>
@@ -2608,17 +3045,37 @@
       <w:pPr>
         <w:ind w:left="360"/>
       </w:pPr>
-      <w:r>
-        <w:t xml:space="preserve">Popurls  </w:t>
-      </w:r>
-      <w:hyperlink r:id="rId36" w:history="1">
-        <w:r>
-          <w:rPr>
-            <w:rStyle w:val="Hyperlink"/>
-          </w:rPr>
-          <w:t>http://popurls.com/</w:t>
-        </w:r>
-      </w:hyperlink>
+      <w:proofErr w:type="spellStart"/>
+      <w:proofErr w:type="gramStart"/>
+      <w:r>
+        <w:t>Popurls</w:t>
+      </w:r>
+      <w:proofErr w:type="spellEnd"/>
+      <w:r>
+        <w:t xml:space="preserve">  </w:t>
+      </w:r>
+      <w:proofErr w:type="gramEnd"/>
+      <w:r>
+        <w:fldChar w:fldCharType="begin"/>
+      </w:r>
+      <w:r>
+        <w:instrText xml:space="preserve"> HYPERLINK "http://popurls.com/" </w:instrText>
+      </w:r>
+      <w:r>
+        <w:fldChar w:fldCharType="separate"/>
+      </w:r>
+      <w:r>
+        <w:rPr>
+          <w:rStyle w:val="Hyperlink"/>
+        </w:rPr>
+        <w:t>http://popurls.com/</w:t>
+      </w:r>
+      <w:r>
+        <w:rPr>
+          <w:rStyle w:val="Hyperlink"/>
+        </w:rPr>
+        <w:fldChar w:fldCharType="end"/>
+      </w:r>
     </w:p>
     <w:p>
       <w:pPr>
@@ -2641,80 +3098,161 @@
         <w:ind w:left="360"/>
       </w:pPr>
       <w:r>
-        <w:t xml:space="preserve">E! Online  </w:t>
-      </w:r>
-      <w:hyperlink r:id="rId37" w:history="1">
-        <w:r>
-          <w:rPr>
-            <w:rStyle w:val="Hyperlink"/>
-          </w:rPr>
-          <w:t>http://www.eonline.com/</w:t>
-        </w:r>
-      </w:hyperlink>
-    </w:p>
-    <w:p>
-      <w:pPr>
-        <w:ind w:left="360"/>
-      </w:pPr>
+        <w:t xml:space="preserve">E! </w:t>
+      </w:r>
+      <w:proofErr w:type="gramStart"/>
+      <w:r>
+        <w:t xml:space="preserve">Online  </w:t>
+      </w:r>
+      <w:proofErr w:type="gramEnd"/>
+      <w:r>
+        <w:fldChar w:fldCharType="begin"/>
+      </w:r>
+      <w:r>
+        <w:instrText xml:space="preserve"> HYPERLINK "http://www.eonline.com/" </w:instrText>
+      </w:r>
+      <w:r>
+        <w:fldChar w:fldCharType="separate"/>
+      </w:r>
+      <w:r>
+        <w:rPr>
+          <w:rStyle w:val="Hyperlink"/>
+        </w:rPr>
+        <w:t>http://www.eonline.com/</w:t>
+      </w:r>
+      <w:r>
+        <w:rPr>
+          <w:rStyle w:val="Hyperlink"/>
+        </w:rPr>
+        <w:fldChar w:fldCharType="end"/>
+      </w:r>
+    </w:p>
+    <w:p>
+      <w:pPr>
+        <w:ind w:left="360"/>
+      </w:pPr>
+      <w:proofErr w:type="gramStart"/>
       <w:r>
         <w:t xml:space="preserve">Variety  </w:t>
       </w:r>
-      <w:hyperlink r:id="rId38" w:history="1">
-        <w:r>
-          <w:rPr>
-            <w:rStyle w:val="Hyperlink"/>
-          </w:rPr>
-          <w:t>http://variety.com/</w:t>
-        </w:r>
-      </w:hyperlink>
-    </w:p>
-    <w:p>
-      <w:pPr>
-        <w:ind w:left="360"/>
-      </w:pPr>
+      <w:proofErr w:type="gramEnd"/>
+      <w:r>
+        <w:fldChar w:fldCharType="begin"/>
+      </w:r>
+      <w:r>
+        <w:instrText xml:space="preserve"> HYPERLINK "http://variety.com/" </w:instrText>
+      </w:r>
+      <w:r>
+        <w:fldChar w:fldCharType="separate"/>
+      </w:r>
+      <w:r>
+        <w:rPr>
+          <w:rStyle w:val="Hyperlink"/>
+        </w:rPr>
+        <w:t>http://variety.com/</w:t>
+      </w:r>
+      <w:r>
+        <w:rPr>
+          <w:rStyle w:val="Hyperlink"/>
+        </w:rPr>
+        <w:fldChar w:fldCharType="end"/>
+      </w:r>
+    </w:p>
+    <w:p>
+      <w:pPr>
+        <w:ind w:left="360"/>
+      </w:pPr>
+      <w:proofErr w:type="gramStart"/>
       <w:r>
         <w:t xml:space="preserve">TMZ  </w:t>
       </w:r>
-      <w:hyperlink r:id="rId39" w:history="1">
-        <w:r>
-          <w:rPr>
-            <w:rStyle w:val="Hyperlink"/>
-          </w:rPr>
-          <w:t>http://www.tmz.com/</w:t>
-        </w:r>
-      </w:hyperlink>
-    </w:p>
-    <w:p>
-      <w:pPr>
-        <w:ind w:left="360"/>
-      </w:pPr>
+      <w:proofErr w:type="gramEnd"/>
+      <w:r>
+        <w:fldChar w:fldCharType="begin"/>
+      </w:r>
+      <w:r>
+        <w:instrText xml:space="preserve"> HYPERLINK "http://www.tmz.com/" </w:instrText>
+      </w:r>
+      <w:r>
+        <w:fldChar w:fldCharType="separate"/>
+      </w:r>
+      <w:r>
+        <w:rPr>
+          <w:rStyle w:val="Hyperlink"/>
+        </w:rPr>
+        <w:t>http://www.tmz.com/</w:t>
+      </w:r>
+      <w:r>
+        <w:rPr>
+          <w:rStyle w:val="Hyperlink"/>
+        </w:rPr>
+        <w:fldChar w:fldCharType="end"/>
+      </w:r>
+    </w:p>
+    <w:p>
+      <w:pPr>
+        <w:ind w:left="360"/>
+      </w:pPr>
+      <w:proofErr w:type="gramStart"/>
       <w:r>
         <w:t xml:space="preserve">IMDB  </w:t>
       </w:r>
-      <w:hyperlink r:id="rId40" w:history="1">
-        <w:r>
-          <w:rPr>
-            <w:rStyle w:val="Hyperlink"/>
-          </w:rPr>
-          <w:t>http://www.imdb.com/</w:t>
-        </w:r>
-      </w:hyperlink>
-    </w:p>
-    <w:p>
-      <w:pPr>
-        <w:ind w:left="360"/>
-      </w:pPr>
-      <w:r>
-        <w:t xml:space="preserve">Rotten Tomatoes  </w:t>
-      </w:r>
-      <w:hyperlink r:id="rId41" w:history="1">
-        <w:r>
-          <w:rPr>
-            <w:rStyle w:val="Hyperlink"/>
-          </w:rPr>
-          <w:t>http://www.rottentomatoes.com/</w:t>
-        </w:r>
-      </w:hyperlink>
+      <w:proofErr w:type="gramEnd"/>
+      <w:r>
+        <w:fldChar w:fldCharType="begin"/>
+      </w:r>
+      <w:r>
+        <w:instrText xml:space="preserve"> HYPERLINK "http://www.imdb.com/" </w:instrText>
+      </w:r>
+      <w:r>
+        <w:fldChar w:fldCharType="separate"/>
+      </w:r>
+      <w:r>
+        <w:rPr>
+          <w:rStyle w:val="Hyperlink"/>
+        </w:rPr>
+        <w:t>http://www.imdb.com/</w:t>
+      </w:r>
+      <w:r>
+        <w:rPr>
+          <w:rStyle w:val="Hyperlink"/>
+        </w:rPr>
+        <w:fldChar w:fldCharType="end"/>
+      </w:r>
+    </w:p>
+    <w:p>
+      <w:pPr>
+        <w:ind w:left="360"/>
+      </w:pPr>
+      <w:r>
+        <w:t xml:space="preserve">Rotten </w:t>
+      </w:r>
+      <w:proofErr w:type="gramStart"/>
+      <w:r>
+        <w:t xml:space="preserve">Tomatoes  </w:t>
+      </w:r>
+      <w:proofErr w:type="gramEnd"/>
+      <w:r>
+        <w:fldChar w:fldCharType="begin"/>
+      </w:r>
+      <w:r>
+        <w:instrText xml:space="preserve"> HYPERLINK "http://www.rottentomatoes.com/" </w:instrText>
+      </w:r>
+      <w:r>
+        <w:fldChar w:fldCharType="separate"/>
+      </w:r>
+      <w:r>
+        <w:rPr>
+          <w:rStyle w:val="Hyperlink"/>
+        </w:rPr>
+        <w:t>http://www.rottentomatoes.com/</w:t>
+      </w:r>
+      <w:r>
+        <w:rPr>
+          <w:rStyle w:val="Hyperlink"/>
+        </w:rPr>
+        <w:fldChar w:fldCharType="end"/>
+      </w:r>
     </w:p>
     <w:p>
       <w:pPr>
@@ -2737,16 +3275,78 @@
         <w:ind w:left="360"/>
       </w:pPr>
       <w:r>
-        <w:t xml:space="preserve">Gary Sheng  </w:t>
-      </w:r>
-      <w:hyperlink r:id="rId42" w:history="1">
-        <w:r>
-          <w:rPr>
-            <w:rStyle w:val="Hyperlink"/>
-          </w:rPr>
-          <w:t>http://www.garysheng.com/</w:t>
-        </w:r>
-      </w:hyperlink>
+        <w:t xml:space="preserve">Gary </w:t>
+      </w:r>
+      <w:proofErr w:type="gramStart"/>
+      <w:r>
+        <w:t xml:space="preserve">Sheng  </w:t>
+      </w:r>
+      <w:proofErr w:type="gramEnd"/>
+      <w:r>
+        <w:fldChar w:fldCharType="begin"/>
+      </w:r>
+      <w:r>
+        <w:instrText xml:space="preserve"> HYPERLINK "http://www.garysheng.com/" </w:instrText>
+      </w:r>
+      <w:r>
+        <w:fldChar w:fldCharType="separate"/>
+      </w:r>
+      <w:r>
+        <w:rPr>
+          <w:rStyle w:val="Hyperlink"/>
+        </w:rPr>
+        <w:t>http://www.garysheng.com/</w:t>
+      </w:r>
+      <w:r>
+        <w:rPr>
+          <w:rStyle w:val="Hyperlink"/>
+        </w:rPr>
+        <w:fldChar w:fldCharType="end"/>
+      </w:r>
+    </w:p>
+    <w:p>
+      <w:pPr>
+        <w:ind w:left="360"/>
+      </w:pPr>
+      <w:proofErr w:type="spellStart"/>
+      <w:r>
+        <w:t>Raf</w:t>
+      </w:r>
+      <w:proofErr w:type="spellEnd"/>
+      <w:r>
+        <w:t xml:space="preserve"> </w:t>
+      </w:r>
+      <w:proofErr w:type="spellStart"/>
+      <w:proofErr w:type="gramStart"/>
+      <w:r>
+        <w:t>Derolez</w:t>
+      </w:r>
+      <w:proofErr w:type="spellEnd"/>
+      <w:r>
+        <w:t xml:space="preserve">  </w:t>
+      </w:r>
+      <w:proofErr w:type="gramEnd"/>
+      <w:r>
+        <w:fldChar w:fldCharType="begin"/>
+      </w:r>
+      <w:r>
+        <w:instrText xml:space="preserve"> HYPERLINK "https://rafaelderolez.com/" </w:instrText>
+      </w:r>
+      <w:r>
+        <w:fldChar w:fldCharType="separate"/>
+      </w:r>
+      <w:r>
+        <w:rPr>
+          <w:rStyle w:val="Hyperlink"/>
+        </w:rPr>
+        <w:t>https://rafaelderolez.com/</w:t>
+      </w:r>
+      <w:r>
+        <w:rPr>
+          <w:rStyle w:val="Hyperlink"/>
+        </w:rPr>
+        <w:fldChar w:fldCharType="end"/>
+      </w:r>
     </w:p>
     <w:p>
       <w:pPr>
@@ -2754,57 +3354,85 @@
       </w:pPr>
       <w:r>
         <w:lastRenderedPageBreak/>
-        <w:t xml:space="preserve">Raf Derolez  </w:t>
-      </w:r>
-      <w:hyperlink r:id="rId43" w:history="1">
-        <w:r>
-          <w:rPr>
-            <w:rStyle w:val="Hyperlink"/>
-          </w:rPr>
-          <w:t>https://rafaelderolez.com/</w:t>
-        </w:r>
-      </w:hyperlink>
-    </w:p>
-    <w:p>
-      <w:pPr>
-        <w:ind w:left="360"/>
-      </w:pPr>
-      <w:r>
-        <w:t xml:space="preserve">Pascal van Gemert  </w:t>
-      </w:r>
-      <w:hyperlink r:id="rId44" w:history="1">
-        <w:r>
-          <w:rPr>
-            <w:rStyle w:val="Hyperlink"/>
-          </w:rPr>
-          <w:t>http://www.pascalvangemert.nl/</w:t>
-        </w:r>
-      </w:hyperlink>
-    </w:p>
-    <w:p>
-      <w:pPr>
-        <w:ind w:left="360"/>
-      </w:pPr>
-      <w:r>
-        <w:t xml:space="preserve">Brandon Johnson  </w:t>
-      </w:r>
-      <w:hyperlink r:id="rId45" w:history="1">
-        <w:r>
-          <w:rPr>
-            <w:rStyle w:val="Hyperlink"/>
-          </w:rPr>
-          <w:t>http://brandoncjohnson.com/</w:t>
-        </w:r>
-      </w:hyperlink>
-    </w:p>
-    <w:p>
-      <w:pPr>
-        <w:ind w:left="360"/>
-      </w:pPr>
-      <w:r>
-        <w:t xml:space="preserve">Quinton Harris  </w:t>
-      </w:r>
-      <w:hyperlink r:id="rId46" w:history="1">
+        <w:t xml:space="preserve">Pascal van </w:t>
+      </w:r>
+      <w:proofErr w:type="gramStart"/>
+      <w:r>
+        <w:t xml:space="preserve">Gemert  </w:t>
+      </w:r>
+      <w:proofErr w:type="gramEnd"/>
+      <w:r>
+        <w:fldChar w:fldCharType="begin"/>
+      </w:r>
+      <w:r>
+        <w:instrText xml:space="preserve"> HYPERLINK "http://www.pascalvangemert.nl/" </w:instrText>
+      </w:r>
+      <w:r>
+        <w:fldChar w:fldCharType="separate"/>
+      </w:r>
+      <w:r>
+        <w:rPr>
+          <w:rStyle w:val="Hyperlink"/>
+        </w:rPr>
+        <w:t>http://www.pascalvangemert.nl/</w:t>
+      </w:r>
+      <w:r>
+        <w:rPr>
+          <w:rStyle w:val="Hyperlink"/>
+        </w:rPr>
+        <w:fldChar w:fldCharType="end"/>
+      </w:r>
+    </w:p>
+    <w:p>
+      <w:pPr>
+        <w:ind w:left="360"/>
+      </w:pPr>
+      <w:r>
+        <w:t xml:space="preserve">Brandon </w:t>
+      </w:r>
+      <w:proofErr w:type="gramStart"/>
+      <w:r>
+        <w:t xml:space="preserve">Johnson  </w:t>
+      </w:r>
+      <w:proofErr w:type="gramEnd"/>
+      <w:r>
+        <w:fldChar w:fldCharType="begin"/>
+      </w:r>
+      <w:r>
+        <w:instrText xml:space="preserve"> HYPERLINK "http://brandoncjohnson</w:instrText>
+      </w:r>
+      <w:r>
+        <w:instrText xml:space="preserve">.com/" </w:instrText>
+      </w:r>
+      <w:r>
+        <w:fldChar w:fldCharType="separate"/>
+      </w:r>
+      <w:r>
+        <w:rPr>
+          <w:rStyle w:val="Hyperlink"/>
+        </w:rPr>
+        <w:t>http://brandoncjohnson.com/</w:t>
+      </w:r>
+      <w:r>
+        <w:rPr>
+          <w:rStyle w:val="Hyperlink"/>
+        </w:rPr>
+        <w:fldChar w:fldCharType="end"/>
+      </w:r>
+    </w:p>
+    <w:p>
+      <w:pPr>
+        <w:ind w:left="360"/>
+      </w:pPr>
+      <w:r>
+        <w:t xml:space="preserve">Quinton </w:t>
+      </w:r>
+      <w:proofErr w:type="gramStart"/>
+      <w:r>
+        <w:t xml:space="preserve">Harris  </w:t>
+      </w:r>
+      <w:proofErr w:type="gramEnd"/>
+      <w:hyperlink r:id="rId23" w:history="1">
         <w:r>
           <w:rPr>
             <w:rStyle w:val="Hyperlink"/>
@@ -2832,6 +3460,51 @@
       <w:r>
         <w:t xml:space="preserve">  </w:t>
       </w:r>
+    </w:p>
+    <w:p/>
+    <w:p/>
+    <w:p/>
+    <w:p/>
+    <w:p/>
+    <w:p/>
+    <w:p>
+      <w:pPr>
+        <w:rPr>
+          <w:u w:val="single"/>
+        </w:rPr>
+      </w:pPr>
+      <w:r>
+        <w:rPr>
+          <w:u w:val="single"/>
+        </w:rPr>
+        <w:lastRenderedPageBreak/>
+        <w:t xml:space="preserve">Reference          </w:t>
+      </w:r>
+    </w:p>
+    <w:p>
+      <w:hyperlink r:id="rId24" w:history="1">
+        <w:r>
+          <w:rPr>
+            <w:rStyle w:val="Hyperlink"/>
+          </w:rPr>
+          <w:t>http://www.kathleenamorris.com/2018/11/20/evaluate-websites/</w:t>
+        </w:r>
+      </w:hyperlink>
+    </w:p>
+    <w:p>
+      <w:pPr>
+        <w:rPr>
+          <w:u w:val="single"/>
+        </w:rPr>
+      </w:pPr>
+      <w:hyperlink r:id="rId25" w:history="1">
+        <w:r>
+          <w:rPr>
+            <w:rStyle w:val="Hyperlink"/>
+          </w:rPr>
+          <w:t>https://qz.com/1705375/a-complete-guide-to-the-evolution-of-the-internet/</w:t>
+        </w:r>
+      </w:hyperlink>
       <w:bookmarkStart w:id="0" w:name="_GoBack"/>
       <w:bookmarkEnd w:id="0"/>
     </w:p>

</xml_diff>

<commit_message>
this is the seventh version
</commit_message>
<xml_diff>
--- a/History_of_Internet.docx
+++ b/History_of_Internet.docx
@@ -263,25 +263,7 @@
           <w:sz w:val="28"/>
           <w:szCs w:val="28"/>
         </w:rPr>
-        <w:t xml:space="preserve">- Mr. </w:t>
-      </w:r>
-      <w:proofErr w:type="spellStart"/>
-      <w:r>
-        <w:rPr>
-          <w:rFonts w:ascii="Times New Roman" w:eastAsia="Times New Roman" w:hAnsi="Times New Roman" w:cs="Times New Roman"/>
-          <w:sz w:val="28"/>
-          <w:szCs w:val="28"/>
-        </w:rPr>
-        <w:t>Fitsum</w:t>
-      </w:r>
-      <w:proofErr w:type="spellEnd"/>
-      <w:r>
-        <w:rPr>
-          <w:rFonts w:ascii="Times New Roman" w:eastAsia="Times New Roman" w:hAnsi="Times New Roman" w:cs="Times New Roman"/>
-          <w:sz w:val="28"/>
-          <w:szCs w:val="28"/>
-        </w:rPr>
-        <w:t xml:space="preserve"> A.</w:t>
+        <w:t>- Mr. Fitsum A.</w:t>
       </w:r>
     </w:p>
     <w:p>
@@ -294,23 +276,13 @@
           <w:szCs w:val="28"/>
         </w:rPr>
       </w:pPr>
-      <w:proofErr w:type="gramStart"/>
-      <w:r>
-        <w:rPr>
-          <w:rFonts w:ascii="Times New Roman" w:eastAsia="Times New Roman" w:hAnsi="Times New Roman" w:cs="Times New Roman"/>
-          <w:sz w:val="28"/>
-          <w:szCs w:val="28"/>
-        </w:rPr>
-        <w:t>March  6</w:t>
-      </w:r>
-      <w:proofErr w:type="gramEnd"/>
-      <w:r>
-        <w:rPr>
-          <w:rFonts w:ascii="Times New Roman" w:eastAsia="Times New Roman" w:hAnsi="Times New Roman" w:cs="Times New Roman"/>
-          <w:sz w:val="28"/>
-          <w:szCs w:val="28"/>
-        </w:rPr>
-        <w:t>, 2020</w:t>
+      <w:r>
+        <w:rPr>
+          <w:rFonts w:ascii="Times New Roman" w:eastAsia="Times New Roman" w:hAnsi="Times New Roman" w:cs="Times New Roman"/>
+          <w:sz w:val="28"/>
+          <w:szCs w:val="28"/>
+        </w:rPr>
+        <w:t>March  6, 2020</w:t>
       </w:r>
     </w:p>
     <w:p>
@@ -1706,7 +1678,6 @@
           <w:u w:val="single"/>
         </w:rPr>
       </w:pPr>
-      <w:proofErr w:type="spellStart"/>
       <w:r>
         <w:rPr>
           <w:sz w:val="28"/>
@@ -1715,7 +1686,6 @@
         </w:rPr>
         <w:t>Reddit</w:t>
       </w:r>
-      <w:proofErr w:type="spellEnd"/>
     </w:p>
     <w:p>
       <w:pPr>
@@ -1727,21 +1697,12 @@
           <w:szCs w:val="28"/>
         </w:rPr>
       </w:pPr>
-      <w:proofErr w:type="spellStart"/>
-      <w:r>
-        <w:rPr>
-          <w:sz w:val="28"/>
-          <w:szCs w:val="28"/>
-        </w:rPr>
-        <w:t>Reddit</w:t>
-      </w:r>
-      <w:proofErr w:type="spellEnd"/>
-      <w:r>
-        <w:rPr>
-          <w:sz w:val="28"/>
-          <w:szCs w:val="28"/>
-        </w:rPr>
-        <w:t xml:space="preserve"> is an American social news aggregation, web content rating, and discussion website.</w:t>
+      <w:r>
+        <w:rPr>
+          <w:sz w:val="28"/>
+          <w:szCs w:val="28"/>
+        </w:rPr>
+        <w:t>Reddit is an American social news aggregation, web content rating, and discussion website.</w:t>
       </w:r>
       <w:r>
         <w:rPr>
@@ -1852,14 +1813,12 @@
       <w:pPr>
         <w:jc w:val="both"/>
       </w:pPr>
-      <w:proofErr w:type="gramStart"/>
       <w:r>
         <w:t>1.</w:t>
       </w:r>
       <w:r>
         <w:t>Blog</w:t>
       </w:r>
-      <w:proofErr w:type="gramEnd"/>
     </w:p>
     <w:p>
       <w:pPr>
@@ -1873,13 +1832,8 @@
       <w:pPr>
         <w:jc w:val="both"/>
       </w:pPr>
-      <w:proofErr w:type="spellStart"/>
-      <w:r>
-        <w:t>Greatist</w:t>
-      </w:r>
-      <w:proofErr w:type="spellEnd"/>
-      <w:r>
-        <w:t xml:space="preserve">    </w:t>
+      <w:r>
+        <w:t xml:space="preserve">Greatist    </w:t>
       </w:r>
       <w:hyperlink r:id="rId7" w:history="1">
         <w:r>
@@ -1911,34 +1865,16 @@
         <w:jc w:val="both"/>
       </w:pPr>
       <w:r>
-        <w:t xml:space="preserve">Nomadic </w:t>
-      </w:r>
-      <w:proofErr w:type="gramStart"/>
-      <w:r>
-        <w:t xml:space="preserve">Matt  </w:t>
-      </w:r>
-      <w:proofErr w:type="gramEnd"/>
-      <w:r>
-        <w:fldChar w:fldCharType="begin"/>
-      </w:r>
-      <w:r>
-        <w:instrText xml:space="preserve"> HYPERLINK "https://www.nomadicmatt.com/" </w:instrText>
-      </w:r>
-      <w:r>
-        <w:fldChar w:fldCharType="separate"/>
-      </w:r>
-      <w:r>
-        <w:rPr>
-          <w:rStyle w:val="Hyperlink"/>
-        </w:rPr>
-        <w:t>https://www.nomadicmatt.com/</w:t>
-      </w:r>
-      <w:r>
-        <w:rPr>
-          <w:rStyle w:val="Hyperlink"/>
-        </w:rPr>
-        <w:fldChar w:fldCharType="end"/>
-      </w:r>
+        <w:t xml:space="preserve">Nomadic Matt  </w:t>
+      </w:r>
+      <w:hyperlink r:id="rId9" w:history="1">
+        <w:r>
+          <w:rPr>
+            <w:rStyle w:val="Hyperlink"/>
+          </w:rPr>
+          <w:t>https://www.nomadicmatt.com/</w:t>
+        </w:r>
+      </w:hyperlink>
       <w:r>
         <w:t xml:space="preserve"> </w:t>
       </w:r>
@@ -1948,34 +1884,16 @@
         <w:jc w:val="both"/>
       </w:pPr>
       <w:r>
-        <w:t xml:space="preserve">CSS </w:t>
-      </w:r>
-      <w:proofErr w:type="gramStart"/>
-      <w:r>
-        <w:t xml:space="preserve">Tricks  </w:t>
-      </w:r>
-      <w:proofErr w:type="gramEnd"/>
-      <w:r>
-        <w:fldChar w:fldCharType="begin"/>
-      </w:r>
-      <w:r>
-        <w:instrText xml:space="preserve"> HYPERLINK "https://css-tricks.com/" </w:instrText>
-      </w:r>
-      <w:r>
-        <w:fldChar w:fldCharType="separate"/>
-      </w:r>
-      <w:r>
-        <w:rPr>
-          <w:rStyle w:val="Hyperlink"/>
-        </w:rPr>
-        <w:t>https://css-tricks.com/</w:t>
-      </w:r>
-      <w:r>
-        <w:rPr>
-          <w:rStyle w:val="Hyperlink"/>
-        </w:rPr>
-        <w:fldChar w:fldCharType="end"/>
-      </w:r>
+        <w:t xml:space="preserve">CSS Tricks  </w:t>
+      </w:r>
+      <w:hyperlink r:id="rId10" w:history="1">
+        <w:r>
+          <w:rPr>
+            <w:rStyle w:val="Hyperlink"/>
+          </w:rPr>
+          <w:t>https://css-tricks.com/</w:t>
+        </w:r>
+      </w:hyperlink>
     </w:p>
     <w:p>
       <w:pPr>
@@ -1984,7 +1902,7 @@
       <w:r>
         <w:t xml:space="preserve">Bustle </w:t>
       </w:r>
-      <w:hyperlink r:id="rId9" w:history="1">
+      <w:hyperlink r:id="rId11" w:history="1">
         <w:r>
           <w:rPr>
             <w:rStyle w:val="Hyperlink"/>
@@ -2002,34 +1920,24 @@
       <w:pPr>
         <w:pStyle w:val="ListParagraph"/>
       </w:pPr>
-      <w:proofErr w:type="gramStart"/>
       <w:r>
         <w:lastRenderedPageBreak/>
-        <w:t>are</w:t>
-      </w:r>
-      <w:proofErr w:type="gramEnd"/>
-      <w:r>
-        <w:t xml:space="preserve"> online portals that facilitate online transactions of goods and services through means of the transfer of information and funds over the Internet.</w:t>
-      </w:r>
-    </w:p>
-    <w:p>
-      <w:pPr>
-        <w:pStyle w:val="ListParagraph"/>
-      </w:pPr>
-    </w:p>
-    <w:p>
-      <w:pPr>
-        <w:pStyle w:val="ListParagraph"/>
-      </w:pPr>
-      <w:proofErr w:type="gramStart"/>
-      <w:r>
-        <w:t>New Chapter.</w:t>
-      </w:r>
-      <w:proofErr w:type="gramEnd"/>
-      <w:r>
-        <w:t xml:space="preserve">  </w:t>
-      </w:r>
-      <w:hyperlink r:id="rId10" w:history="1">
+        <w:t>are online portals that facilitate online transactions of goods and services through means of the transfer of information and funds over the Internet.</w:t>
+      </w:r>
+    </w:p>
+    <w:p>
+      <w:pPr>
+        <w:pStyle w:val="ListParagraph"/>
+      </w:pPr>
+    </w:p>
+    <w:p>
+      <w:pPr>
+        <w:pStyle w:val="ListParagraph"/>
+      </w:pPr>
+      <w:r>
+        <w:t xml:space="preserve">New Chapter.  </w:t>
+      </w:r>
+      <w:hyperlink r:id="rId12" w:history="1">
         <w:r>
           <w:rPr>
             <w:rStyle w:val="Hyperlink"/>
@@ -2045,7 +1953,7 @@
       <w:r>
         <w:t xml:space="preserve">Bliss   </w:t>
       </w:r>
-      <w:hyperlink r:id="rId11" w:history="1">
+      <w:hyperlink r:id="rId13" w:history="1">
         <w:r>
           <w:rPr>
             <w:rStyle w:val="Hyperlink"/>
@@ -2059,25 +1967,9 @@
         <w:pStyle w:val="ListParagraph"/>
       </w:pPr>
       <w:r>
-        <w:t xml:space="preserve">Bon </w:t>
-      </w:r>
-      <w:proofErr w:type="spellStart"/>
-      <w:r>
-        <w:t>Bon</w:t>
-      </w:r>
-      <w:proofErr w:type="spellEnd"/>
-      <w:r>
-        <w:t xml:space="preserve"> </w:t>
-      </w:r>
-      <w:proofErr w:type="spellStart"/>
-      <w:r>
-        <w:t>Bon</w:t>
-      </w:r>
-      <w:proofErr w:type="spellEnd"/>
-      <w:r>
-        <w:t xml:space="preserve">.  </w:t>
-      </w:r>
-      <w:hyperlink r:id="rId12" w:history="1">
+        <w:t xml:space="preserve">Bon Bon Bon.  </w:t>
+      </w:r>
+      <w:hyperlink r:id="rId14" w:history="1">
         <w:r>
           <w:rPr>
             <w:rStyle w:val="Hyperlink"/>
@@ -2090,20 +1982,10 @@
       <w:pPr>
         <w:pStyle w:val="ListParagraph"/>
       </w:pPr>
-      <w:proofErr w:type="spellStart"/>
-      <w:proofErr w:type="gramStart"/>
-      <w:r>
-        <w:t>Crossrope</w:t>
-      </w:r>
-      <w:proofErr w:type="spellEnd"/>
-      <w:r>
-        <w:t>.</w:t>
-      </w:r>
-      <w:proofErr w:type="gramEnd"/>
-      <w:r>
-        <w:t xml:space="preserve">  </w:t>
-      </w:r>
-      <w:hyperlink r:id="rId13" w:history="1">
+      <w:r>
+        <w:t xml:space="preserve">Crossrope.  </w:t>
+      </w:r>
+      <w:hyperlink r:id="rId15" w:history="1">
         <w:r>
           <w:rPr>
             <w:rStyle w:val="Hyperlink"/>
@@ -2116,15 +1998,10 @@
       <w:pPr>
         <w:pStyle w:val="ListParagraph"/>
       </w:pPr>
-      <w:proofErr w:type="gramStart"/>
-      <w:r>
-        <w:t>The Mountain.</w:t>
-      </w:r>
-      <w:proofErr w:type="gramEnd"/>
-      <w:r>
-        <w:t xml:space="preserve">  </w:t>
-      </w:r>
-      <w:hyperlink r:id="rId14" w:history="1">
+      <w:r>
+        <w:t xml:space="preserve">The Mountain.  </w:t>
+      </w:r>
+      <w:hyperlink r:id="rId16" w:history="1">
         <w:r>
           <w:rPr>
             <w:rStyle w:val="Hyperlink"/>
@@ -2145,169 +2022,68 @@
     </w:p>
     <w:p>
       <w:r>
-        <w:t xml:space="preserve">Santander Bank, Retail Banking </w:t>
-      </w:r>
-      <w:proofErr w:type="gramStart"/>
-      <w:r>
-        <w:t xml:space="preserve">Portal  </w:t>
-      </w:r>
-      <w:proofErr w:type="gramEnd"/>
-      <w:r>
-        <w:fldChar w:fldCharType="begin"/>
-      </w:r>
-      <w:r>
-        <w:instrText xml:space="preserve"> HYPERLINK "https://www.santanderbank.c</w:instrText>
-      </w:r>
-      <w:r>
-        <w:instrText xml:space="preserve">om/us/" </w:instrText>
-      </w:r>
-      <w:r>
-        <w:fldChar w:fldCharType="separate"/>
-      </w:r>
-      <w:r>
-        <w:rPr>
-          <w:rStyle w:val="Hyperlink"/>
-        </w:rPr>
-        <w:t>https://www.santanderbank.com/us/</w:t>
-      </w:r>
-      <w:r>
-        <w:rPr>
-          <w:rStyle w:val="Hyperlink"/>
-        </w:rPr>
-        <w:fldChar w:fldCharType="end"/>
-      </w:r>
-    </w:p>
-    <w:p>
-      <w:proofErr w:type="spellStart"/>
-      <w:r>
-        <w:t>CopperPoint</w:t>
-      </w:r>
-      <w:proofErr w:type="spellEnd"/>
-      <w:r>
-        <w:t xml:space="preserve">, Insurance </w:t>
-      </w:r>
-      <w:proofErr w:type="gramStart"/>
-      <w:r>
-        <w:t xml:space="preserve">Portal  </w:t>
-      </w:r>
-      <w:proofErr w:type="gramEnd"/>
-      <w:r>
-        <w:fldChar w:fldCharType="begin"/>
-      </w:r>
-      <w:r>
-        <w:instrText xml:space="preserve"> HYPERLINK "https://www.copperpoint.com/" </w:instrText>
-      </w:r>
-      <w:r>
-        <w:fldChar w:fldCharType="separate"/>
-      </w:r>
-      <w:r>
-        <w:rPr>
-          <w:rStyle w:val="Hyperlink"/>
-        </w:rPr>
-        <w:t>https://www.copperpoint.com/</w:t>
-      </w:r>
-      <w:r>
-        <w:rPr>
-          <w:rStyle w:val="Hyperlink"/>
-        </w:rPr>
-        <w:fldChar w:fldCharType="end"/>
-      </w:r>
-    </w:p>
-    <w:p>
-      <w:r>
-        <w:t xml:space="preserve">Allianz, Wealth Management / Insurance </w:t>
-      </w:r>
-      <w:proofErr w:type="gramStart"/>
-      <w:r>
-        <w:t xml:space="preserve">Portal  </w:t>
-      </w:r>
-      <w:proofErr w:type="gramEnd"/>
-      <w:r>
-        <w:fldChar w:fldCharType="begin"/>
-      </w:r>
-      <w:r>
-        <w:instrText xml:space="preserve"> HYPERLINK "http://www.allianz.com/" </w:instrText>
-      </w:r>
-      <w:r>
-        <w:fldChar w:fldCharType="separate"/>
-      </w:r>
-      <w:r>
-        <w:rPr>
-          <w:rStyle w:val="Hyperlink"/>
-        </w:rPr>
-        <w:t>http://www.allianz.com/</w:t>
-      </w:r>
-      <w:r>
-        <w:rPr>
-          <w:rStyle w:val="Hyperlink"/>
-        </w:rPr>
-        <w:fldChar w:fldCharType="end"/>
-      </w:r>
-    </w:p>
-    <w:p>
-      <w:r>
-        <w:t xml:space="preserve">Forest Hills Pediatrics, Patient </w:t>
-      </w:r>
-      <w:proofErr w:type="gramStart"/>
-      <w:r>
-        <w:t xml:space="preserve">Portal  </w:t>
-      </w:r>
-      <w:proofErr w:type="gramEnd"/>
-      <w:r>
-        <w:fldChar w:fldCharType="begin"/>
-      </w:r>
-      <w:r>
-        <w:instrText xml:space="preserve"> HYPERLINK "https://www.foresthillspediatrics.com/" </w:instrText>
-      </w:r>
-      <w:r>
-        <w:fldChar w:fldCharType="separate"/>
-      </w:r>
-      <w:r>
-        <w:rPr>
-          <w:rStyle w:val="Hyperlink"/>
-        </w:rPr>
-        <w:t>https://www.foresthillspediatrics.com/</w:t>
-      </w:r>
-      <w:r>
-        <w:rPr>
-          <w:rStyle w:val="Hyperlink"/>
-        </w:rPr>
-        <w:fldChar w:fldCharType="end"/>
-      </w:r>
-    </w:p>
-    <w:p>
-      <w:r>
-        <w:t xml:space="preserve">Certification Commission for Healthcare Information Technology (CCHIT), Patient </w:t>
-      </w:r>
-      <w:proofErr w:type="gramStart"/>
-      <w:r>
-        <w:t xml:space="preserve">Portal  </w:t>
-      </w:r>
-      <w:proofErr w:type="gramEnd"/>
-      <w:r>
-        <w:fldChar w:fldCharType="begin"/>
-      </w:r>
-      <w:r>
-        <w:instrText xml:space="preserve"> HYPERL</w:instrText>
-      </w:r>
-      <w:r>
-        <w:instrText xml:space="preserve">INK "http://www.cchit.org/" </w:instrText>
-      </w:r>
-      <w:r>
-        <w:fldChar w:fldCharType="separate"/>
-      </w:r>
-      <w:r>
-        <w:rPr>
-          <w:rStyle w:val="Hyperlink"/>
-        </w:rPr>
-        <w:t>http://www.cchit.org/</w:t>
-      </w:r>
-      <w:r>
-        <w:rPr>
-          <w:rStyle w:val="Hyperlink"/>
-        </w:rPr>
-        <w:fldChar w:fldCharType="end"/>
-      </w:r>
+        <w:t xml:space="preserve">Santander Bank, Retail Banking Portal  </w:t>
+      </w:r>
+      <w:hyperlink r:id="rId17" w:history="1">
+        <w:r>
+          <w:rPr>
+            <w:rStyle w:val="Hyperlink"/>
+          </w:rPr>
+          <w:t>https://www.santanderbank.com/us/</w:t>
+        </w:r>
+      </w:hyperlink>
+    </w:p>
+    <w:p>
+      <w:r>
+        <w:t xml:space="preserve">CopperPoint, Insurance Portal  </w:t>
+      </w:r>
+      <w:hyperlink r:id="rId18" w:history="1">
+        <w:r>
+          <w:rPr>
+            <w:rStyle w:val="Hyperlink"/>
+          </w:rPr>
+          <w:t>https://www.copperpoint.com/</w:t>
+        </w:r>
+      </w:hyperlink>
+    </w:p>
+    <w:p>
+      <w:r>
+        <w:t xml:space="preserve">Allianz, Wealth Management / Insurance Portal  </w:t>
+      </w:r>
+      <w:hyperlink r:id="rId19" w:history="1">
+        <w:r>
+          <w:rPr>
+            <w:rStyle w:val="Hyperlink"/>
+          </w:rPr>
+          <w:t>http://www.allianz.com/</w:t>
+        </w:r>
+      </w:hyperlink>
+    </w:p>
+    <w:p>
+      <w:r>
+        <w:t xml:space="preserve">Forest Hills Pediatrics, Patient Portal  </w:t>
+      </w:r>
+      <w:hyperlink r:id="rId20" w:history="1">
+        <w:r>
+          <w:rPr>
+            <w:rStyle w:val="Hyperlink"/>
+          </w:rPr>
+          <w:t>https://www.foresthillspediatrics.com/</w:t>
+        </w:r>
+      </w:hyperlink>
+    </w:p>
+    <w:p>
+      <w:r>
+        <w:t xml:space="preserve">Certification Commission for Healthcare Information Technology (CCHIT), Patient Portal  </w:t>
+      </w:r>
+      <w:hyperlink r:id="rId21" w:history="1">
+        <w:r>
+          <w:rPr>
+            <w:rStyle w:val="Hyperlink"/>
+          </w:rPr>
+          <w:t>http://www.cchit.org/</w:t>
+        </w:r>
+      </w:hyperlink>
     </w:p>
     <w:p>
       <w:pPr>
@@ -2336,7 +2112,7 @@
       <w:r>
         <w:t xml:space="preserve">Yahoo! News   </w:t>
       </w:r>
-      <w:hyperlink r:id="rId15" w:history="1">
+      <w:hyperlink r:id="rId22" w:history="1">
         <w:r>
           <w:rPr>
             <w:rStyle w:val="Hyperlink"/>
@@ -2352,7 +2128,7 @@
       <w:r>
         <w:t xml:space="preserve">Google News    </w:t>
       </w:r>
-      <w:hyperlink r:id="rId16" w:history="1">
+      <w:hyperlink r:id="rId23" w:history="1">
         <w:r>
           <w:rPr>
             <w:rStyle w:val="Hyperlink"/>
@@ -2365,15 +2141,10 @@
       <w:pPr>
         <w:pStyle w:val="ListParagraph"/>
       </w:pPr>
-      <w:proofErr w:type="spellStart"/>
-      <w:r>
-        <w:t>HuffingtonPost</w:t>
-      </w:r>
-      <w:proofErr w:type="spellEnd"/>
-      <w:r>
-        <w:t xml:space="preserve">   </w:t>
-      </w:r>
-      <w:hyperlink r:id="rId17" w:history="1">
+      <w:r>
+        <w:t xml:space="preserve">HuffingtonPost   </w:t>
+      </w:r>
+      <w:hyperlink r:id="rId24" w:history="1">
         <w:r>
           <w:rPr>
             <w:rStyle w:val="Hyperlink"/>
@@ -2386,69 +2157,33 @@
       <w:pPr>
         <w:pStyle w:val="ListParagraph"/>
       </w:pPr>
-      <w:proofErr w:type="gramStart"/>
       <w:r>
         <w:t xml:space="preserve">CNN  </w:t>
       </w:r>
-      <w:proofErr w:type="gramEnd"/>
-      <w:r>
-        <w:fldChar w:fldCharType="begin"/>
-      </w:r>
-      <w:r>
-        <w:instrText xml:space="preserve"> HYPERLINK "http://www.cnn.com/" </w:instrText>
-      </w:r>
-      <w:r>
-        <w:fldChar w:fldCharType="separate"/>
-      </w:r>
-      <w:r>
-        <w:rPr>
-          <w:rStyle w:val="Hyperlink"/>
-        </w:rPr>
-        <w:t>http://www.cnn.com/</w:t>
-      </w:r>
-      <w:r>
-        <w:rPr>
-          <w:rStyle w:val="Hyperlink"/>
-        </w:rPr>
-        <w:fldChar w:fldCharType="end"/>
-      </w:r>
-    </w:p>
-    <w:p>
-      <w:pPr>
-        <w:pStyle w:val="ListParagraph"/>
-      </w:pPr>
-      <w:r>
-        <w:t xml:space="preserve">New York </w:t>
-      </w:r>
-      <w:proofErr w:type="gramStart"/>
-      <w:r>
-        <w:t xml:space="preserve">Times  </w:t>
-      </w:r>
-      <w:proofErr w:type="gramEnd"/>
-      <w:r>
-        <w:fldChar w:fldCharType="begin"/>
-      </w:r>
-      <w:r>
-        <w:instrText xml:space="preserve"> HYPERLINK "http://w</w:instrText>
-      </w:r>
-      <w:r>
-        <w:instrText xml:space="preserve">ww.nytimes.com/" </w:instrText>
-      </w:r>
-      <w:r>
-        <w:fldChar w:fldCharType="separate"/>
-      </w:r>
-      <w:r>
-        <w:rPr>
-          <w:rStyle w:val="Hyperlink"/>
-        </w:rPr>
-        <w:t>http://www.nytimes.com/</w:t>
-      </w:r>
-      <w:r>
-        <w:rPr>
-          <w:rStyle w:val="Hyperlink"/>
-        </w:rPr>
-        <w:fldChar w:fldCharType="end"/>
-      </w:r>
+      <w:hyperlink r:id="rId25" w:history="1">
+        <w:r>
+          <w:rPr>
+            <w:rStyle w:val="Hyperlink"/>
+          </w:rPr>
+          <w:t>http://www.cnn.com/</w:t>
+        </w:r>
+      </w:hyperlink>
+    </w:p>
+    <w:p>
+      <w:pPr>
+        <w:pStyle w:val="ListParagraph"/>
+      </w:pPr>
+      <w:r>
+        <w:t xml:space="preserve">New York Times  </w:t>
+      </w:r>
+      <w:hyperlink r:id="rId26" w:history="1">
+        <w:r>
+          <w:rPr>
+            <w:rStyle w:val="Hyperlink"/>
+          </w:rPr>
+          <w:t>http://www.nytimes.com/</w:t>
+        </w:r>
+      </w:hyperlink>
     </w:p>
     <w:p>
       <w:pPr>
@@ -2487,13 +2222,8 @@
       <w:pPr>
         <w:pStyle w:val="ListParagraph"/>
       </w:pPr>
-      <w:proofErr w:type="spellStart"/>
-      <w:r>
-        <w:t>Engadet</w:t>
-      </w:r>
-      <w:proofErr w:type="spellEnd"/>
-      <w:r>
-        <w:t xml:space="preserve">   Engadet.com</w:t>
+      <w:r>
+        <w:t>Engadet   Engadet.com</w:t>
       </w:r>
     </w:p>
     <w:p>
@@ -2516,13 +2246,8 @@
       <w:pPr>
         <w:pStyle w:val="ListParagraph"/>
       </w:pPr>
-      <w:proofErr w:type="spellStart"/>
-      <w:r>
-        <w:t>Cnet</w:t>
-      </w:r>
-      <w:proofErr w:type="spellEnd"/>
-      <w:r>
-        <w:t xml:space="preserve">    Cnet.com</w:t>
+      <w:r>
+        <w:t>Cnet    Cnet.com</w:t>
       </w:r>
     </w:p>
     <w:p>
@@ -2588,13 +2313,8 @@
         <w:ind w:left="360"/>
         <w:jc w:val="both"/>
       </w:pPr>
-      <w:proofErr w:type="spellStart"/>
-      <w:r>
-        <w:t>Coursera</w:t>
-      </w:r>
-      <w:proofErr w:type="spellEnd"/>
-      <w:r>
-        <w:t>: courser.org</w:t>
+      <w:r>
+        <w:t>Coursera: courser.org</w:t>
       </w:r>
     </w:p>
     <w:p>
@@ -2655,21 +2375,8 @@
         <w:ind w:left="360"/>
       </w:pPr>
       <w:r>
-        <w:t xml:space="preserve">Greenpeace </w:t>
-      </w:r>
-      <w:proofErr w:type="gramStart"/>
-      <w:r>
-        <w:t>USA  URL</w:t>
-      </w:r>
-      <w:proofErr w:type="gramEnd"/>
-      <w:r>
-        <w:t>: greenpeace.org/</w:t>
-      </w:r>
-      <w:proofErr w:type="spellStart"/>
-      <w:r>
-        <w:t>usa</w:t>
-      </w:r>
-      <w:proofErr w:type="spellEnd"/>
+        <w:t>Greenpeace USA  URL: greenpeace.org/usa</w:t>
+      </w:r>
     </w:p>
     <w:p>
       <w:pPr>
@@ -2689,15 +2396,7 @@
         <w:ind w:left="360"/>
       </w:pPr>
       <w:r>
-        <w:t xml:space="preserve">Wiki website help in </w:t>
-      </w:r>
-      <w:proofErr w:type="gramStart"/>
-      <w:r>
-        <w:t>finding  information</w:t>
-      </w:r>
-      <w:proofErr w:type="gramEnd"/>
-      <w:r>
-        <w:t xml:space="preserve"> on a range of thing.</w:t>
+        <w:t>Wiki website help in finding  information on a range of thing.</w:t>
       </w:r>
     </w:p>
     <w:p>
@@ -2712,52 +2411,32 @@
       <w:pPr>
         <w:ind w:left="360"/>
       </w:pPr>
-      <w:proofErr w:type="spellStart"/>
-      <w:r>
-        <w:t>Wikia</w:t>
-      </w:r>
-      <w:proofErr w:type="spellEnd"/>
-      <w:r>
-        <w:t xml:space="preserve">    Wikia.Com</w:t>
-      </w:r>
-    </w:p>
-    <w:p>
-      <w:pPr>
-        <w:ind w:left="360"/>
-      </w:pPr>
-      <w:proofErr w:type="spellStart"/>
-      <w:r>
-        <w:t>Wikihow</w:t>
-      </w:r>
-      <w:proofErr w:type="spellEnd"/>
-      <w:r>
-        <w:t xml:space="preserve">   Wikihow.Com</w:t>
-      </w:r>
-    </w:p>
-    <w:p>
-      <w:pPr>
-        <w:ind w:left="360"/>
-      </w:pPr>
-      <w:proofErr w:type="spellStart"/>
-      <w:r>
-        <w:t>Wiktionary</w:t>
-      </w:r>
-      <w:proofErr w:type="spellEnd"/>
-      <w:r>
-        <w:t xml:space="preserve">   Wiktionary.Org</w:t>
-      </w:r>
-    </w:p>
-    <w:p>
-      <w:pPr>
-        <w:ind w:left="360"/>
-      </w:pPr>
-      <w:proofErr w:type="spellStart"/>
-      <w:r>
-        <w:t>Wordreference</w:t>
-      </w:r>
-      <w:proofErr w:type="spellEnd"/>
-      <w:r>
-        <w:t xml:space="preserve">    Wordreference.Com</w:t>
+      <w:r>
+        <w:t>Wikia    Wikia.Com</w:t>
+      </w:r>
+    </w:p>
+    <w:p>
+      <w:pPr>
+        <w:ind w:left="360"/>
+      </w:pPr>
+      <w:r>
+        <w:t>Wikihow   Wikihow.Com</w:t>
+      </w:r>
+    </w:p>
+    <w:p>
+      <w:pPr>
+        <w:ind w:left="360"/>
+      </w:pPr>
+      <w:r>
+        <w:t>Wiktionary   Wiktionary.Org</w:t>
+      </w:r>
+    </w:p>
+    <w:p>
+      <w:pPr>
+        <w:ind w:left="360"/>
+      </w:pPr>
+      <w:r>
+        <w:t>Wordreference    Wordreference.Com</w:t>
       </w:r>
     </w:p>
     <w:p>
@@ -2773,15 +2452,7 @@
         <w:ind w:left="360"/>
       </w:pPr>
       <w:r>
-        <w:t xml:space="preserve">Social Network website </w:t>
-      </w:r>
-      <w:proofErr w:type="gramStart"/>
-      <w:r>
-        <w:t>are</w:t>
-      </w:r>
-      <w:proofErr w:type="gramEnd"/>
-      <w:r>
-        <w:t xml:space="preserve"> website for communication</w:t>
+        <w:t>Social Network website are website for communication</w:t>
       </w:r>
     </w:p>
     <w:p>
@@ -2792,7 +2463,7 @@
         <w:lastRenderedPageBreak/>
         <w:t xml:space="preserve">Facebook    </w:t>
       </w:r>
-      <w:hyperlink r:id="rId18" w:history="1">
+      <w:hyperlink r:id="rId27" w:history="1">
         <w:r>
           <w:rPr>
             <w:rStyle w:val="Hyperlink"/>
@@ -2805,51 +2476,26 @@
       <w:pPr>
         <w:ind w:left="360"/>
       </w:pPr>
-      <w:proofErr w:type="spellStart"/>
-      <w:proofErr w:type="gramStart"/>
-      <w:r>
-        <w:t>WhatsApp</w:t>
-      </w:r>
-      <w:proofErr w:type="spellEnd"/>
-      <w:r>
-        <w:t xml:space="preserve">  </w:t>
-      </w:r>
-      <w:proofErr w:type="gramEnd"/>
-      <w:r>
-        <w:fldChar w:fldCharType="begin"/>
-      </w:r>
-      <w:r>
-        <w:instrText xml:space="preserve"> HYPERLINK "https://www.whatsapp.com/" </w:instrText>
-      </w:r>
-      <w:r>
-        <w:fldChar w:fldCharType="separate"/>
-      </w:r>
-      <w:r>
-        <w:rPr>
-          <w:rStyle w:val="Hyperlink"/>
-        </w:rPr>
-        <w:t>https://www.whatsapp.com/</w:t>
-      </w:r>
-      <w:r>
-        <w:rPr>
-          <w:rStyle w:val="Hyperlink"/>
-        </w:rPr>
-        <w:fldChar w:fldCharType="end"/>
-      </w:r>
-    </w:p>
-    <w:p>
-      <w:pPr>
-        <w:ind w:left="360"/>
-      </w:pPr>
-      <w:proofErr w:type="gramStart"/>
-      <w:r>
-        <w:t>QQ.</w:t>
-      </w:r>
-      <w:proofErr w:type="gramEnd"/>
-      <w:r>
-        <w:t xml:space="preserve">   </w:t>
-      </w:r>
-      <w:hyperlink r:id="rId19" w:history="1">
+      <w:r>
+        <w:t xml:space="preserve">WhatsApp  </w:t>
+      </w:r>
+      <w:hyperlink r:id="rId28" w:history="1">
+        <w:r>
+          <w:rPr>
+            <w:rStyle w:val="Hyperlink"/>
+          </w:rPr>
+          <w:t>https://www.whatsapp.com/</w:t>
+        </w:r>
+      </w:hyperlink>
+    </w:p>
+    <w:p>
+      <w:pPr>
+        <w:ind w:left="360"/>
+      </w:pPr>
+      <w:r>
+        <w:t xml:space="preserve">QQ.   </w:t>
+      </w:r>
+      <w:hyperlink r:id="rId29" w:history="1">
         <w:r>
           <w:rPr>
             <w:rStyle w:val="Hyperlink"/>
@@ -2862,15 +2508,10 @@
       <w:pPr>
         <w:ind w:left="360"/>
       </w:pPr>
-      <w:proofErr w:type="spellStart"/>
-      <w:r>
-        <w:t>WeChat</w:t>
-      </w:r>
-      <w:proofErr w:type="spellEnd"/>
-      <w:r>
-        <w:t xml:space="preserve">    </w:t>
-      </w:r>
-      <w:hyperlink r:id="rId20" w:history="1">
+      <w:r>
+        <w:t xml:space="preserve">WeChat    </w:t>
+      </w:r>
+      <w:hyperlink r:id="rId30" w:history="1">
         <w:r>
           <w:rPr>
             <w:rStyle w:val="Hyperlink"/>
@@ -2883,15 +2524,10 @@
       <w:pPr>
         <w:ind w:left="360"/>
       </w:pPr>
-      <w:proofErr w:type="spellStart"/>
-      <w:r>
-        <w:t>QZone</w:t>
-      </w:r>
-      <w:proofErr w:type="spellEnd"/>
-      <w:r>
-        <w:t xml:space="preserve">    </w:t>
-      </w:r>
-      <w:hyperlink r:id="rId21" w:history="1">
+      <w:r>
+        <w:t xml:space="preserve">QZone    </w:t>
+      </w:r>
+      <w:hyperlink r:id="rId31" w:history="1">
         <w:r>
           <w:rPr>
             <w:rStyle w:val="Hyperlink"/>
@@ -2920,119 +2556,58 @@
       <w:pPr>
         <w:ind w:left="360"/>
       </w:pPr>
-      <w:proofErr w:type="gramStart"/>
       <w:r>
         <w:t xml:space="preserve">News360  </w:t>
       </w:r>
-      <w:proofErr w:type="gramEnd"/>
-      <w:r>
-        <w:fldChar w:fldCharType="begin"/>
-      </w:r>
-      <w:r>
-        <w:instrText xml:space="preserve"> HYPERLINK "https://news360.com/" </w:instrText>
-      </w:r>
-      <w:r>
-        <w:fldChar w:fldCharType="separate"/>
-      </w:r>
-      <w:r>
-        <w:rPr>
-          <w:rStyle w:val="Hyperlink"/>
-        </w:rPr>
-        <w:t>https://news360.com/</w:t>
-      </w:r>
-      <w:r>
-        <w:rPr>
-          <w:rStyle w:val="Hyperlink"/>
-        </w:rPr>
-        <w:fldChar w:fldCharType="end"/>
-      </w:r>
-    </w:p>
-    <w:p>
-      <w:pPr>
-        <w:ind w:left="360"/>
-      </w:pPr>
-      <w:proofErr w:type="spellStart"/>
-      <w:proofErr w:type="gramStart"/>
-      <w:r>
-        <w:t>Reddit</w:t>
-      </w:r>
-      <w:proofErr w:type="spellEnd"/>
-      <w:r>
-        <w:t xml:space="preserve">  </w:t>
-      </w:r>
-      <w:proofErr w:type="gramEnd"/>
-      <w:r>
-        <w:fldChar w:fldCharType="begin"/>
-      </w:r>
-      <w:r>
-        <w:instrText xml:space="preserve"> HYPERLINK "https://www.doublemesh.com/best-reddit-subreddits-ui-ux-designers/" </w:instrText>
-      </w:r>
-      <w:r>
-        <w:fldChar w:fldCharType="separate"/>
-      </w:r>
-      <w:r>
-        <w:rPr>
-          <w:rStyle w:val="Hyperlink"/>
-        </w:rPr>
-        <w:t>https://www.doublemesh.com/best-reddit-subreddits-ui-ux-designers/</w:t>
-      </w:r>
-      <w:r>
-        <w:rPr>
-          <w:rStyle w:val="Hyperlink"/>
-        </w:rPr>
-        <w:fldChar w:fldCharType="end"/>
-      </w:r>
-    </w:p>
-    <w:p>
-      <w:pPr>
-        <w:ind w:left="360"/>
-      </w:pPr>
-      <w:r>
-        <w:t xml:space="preserve">Google </w:t>
-      </w:r>
-      <w:proofErr w:type="gramStart"/>
-      <w:r>
-        <w:t xml:space="preserve">News  </w:t>
-      </w:r>
-      <w:proofErr w:type="gramEnd"/>
-      <w:r>
-        <w:fldChar w:fldCharType="begin"/>
-      </w:r>
-      <w:r>
-        <w:instrText xml:space="preserve"> HYPERLINK "h</w:instrText>
-      </w:r>
-      <w:r>
-        <w:instrText xml:space="preserve">ttps://news.google.com/" </w:instrText>
-      </w:r>
-      <w:r>
-        <w:fldChar w:fldCharType="separate"/>
-      </w:r>
-      <w:r>
-        <w:rPr>
-          <w:rStyle w:val="Hyperlink"/>
-        </w:rPr>
-        <w:t>https://news.google.com/</w:t>
-      </w:r>
-      <w:r>
-        <w:rPr>
-          <w:rStyle w:val="Hyperlink"/>
-        </w:rPr>
-        <w:fldChar w:fldCharType="end"/>
-      </w:r>
-    </w:p>
-    <w:p>
-      <w:pPr>
-        <w:ind w:left="360"/>
-      </w:pPr>
-      <w:proofErr w:type="spellStart"/>
-      <w:r>
-        <w:t>AllTop</w:t>
-      </w:r>
-      <w:proofErr w:type="spellEnd"/>
-      <w:r>
-        <w:t xml:space="preserve">   </w:t>
-      </w:r>
-      <w:hyperlink r:id="rId22" w:history="1">
+      <w:hyperlink r:id="rId32" w:history="1">
+        <w:r>
+          <w:rPr>
+            <w:rStyle w:val="Hyperlink"/>
+          </w:rPr>
+          <w:t>https://news360.com/</w:t>
+        </w:r>
+      </w:hyperlink>
+    </w:p>
+    <w:p>
+      <w:pPr>
+        <w:ind w:left="360"/>
+      </w:pPr>
+      <w:r>
+        <w:t xml:space="preserve">Reddit  </w:t>
+      </w:r>
+      <w:hyperlink r:id="rId33" w:history="1">
+        <w:r>
+          <w:rPr>
+            <w:rStyle w:val="Hyperlink"/>
+          </w:rPr>
+          <w:t>https://www.doublemesh.com/best-reddit-subreddits-ui-ux-designers/</w:t>
+        </w:r>
+      </w:hyperlink>
+    </w:p>
+    <w:p>
+      <w:pPr>
+        <w:ind w:left="360"/>
+      </w:pPr>
+      <w:r>
+        <w:t xml:space="preserve">Google News  </w:t>
+      </w:r>
+      <w:hyperlink r:id="rId34" w:history="1">
+        <w:r>
+          <w:rPr>
+            <w:rStyle w:val="Hyperlink"/>
+          </w:rPr>
+          <w:t>https://news.google.com/</w:t>
+        </w:r>
+      </w:hyperlink>
+    </w:p>
+    <w:p>
+      <w:pPr>
+        <w:ind w:left="360"/>
+      </w:pPr>
+      <w:r>
+        <w:t xml:space="preserve">AllTop   </w:t>
+      </w:r>
+      <w:hyperlink r:id="rId35" w:history="1">
         <w:r>
           <w:rPr>
             <w:rStyle w:val="Hyperlink"/>
@@ -3045,37 +2620,17 @@
       <w:pPr>
         <w:ind w:left="360"/>
       </w:pPr>
-      <w:proofErr w:type="spellStart"/>
-      <w:proofErr w:type="gramStart"/>
-      <w:r>
-        <w:t>Popurls</w:t>
-      </w:r>
-      <w:proofErr w:type="spellEnd"/>
-      <w:r>
-        <w:t xml:space="preserve">  </w:t>
-      </w:r>
-      <w:proofErr w:type="gramEnd"/>
-      <w:r>
-        <w:fldChar w:fldCharType="begin"/>
-      </w:r>
-      <w:r>
-        <w:instrText xml:space="preserve"> HYPERLINK "http://popurls.com/" </w:instrText>
-      </w:r>
-      <w:r>
-        <w:fldChar w:fldCharType="separate"/>
-      </w:r>
-      <w:r>
-        <w:rPr>
-          <w:rStyle w:val="Hyperlink"/>
-        </w:rPr>
-        <w:t>http://popurls.com/</w:t>
-      </w:r>
-      <w:r>
-        <w:rPr>
-          <w:rStyle w:val="Hyperlink"/>
-        </w:rPr>
-        <w:fldChar w:fldCharType="end"/>
-      </w:r>
+      <w:r>
+        <w:t xml:space="preserve">Popurls  </w:t>
+      </w:r>
+      <w:hyperlink r:id="rId36" w:history="1">
+        <w:r>
+          <w:rPr>
+            <w:rStyle w:val="Hyperlink"/>
+          </w:rPr>
+          <w:t>http://popurls.com/</w:t>
+        </w:r>
+      </w:hyperlink>
     </w:p>
     <w:p>
       <w:pPr>
@@ -3098,161 +2653,80 @@
         <w:ind w:left="360"/>
       </w:pPr>
       <w:r>
-        <w:t xml:space="preserve">E! </w:t>
-      </w:r>
-      <w:proofErr w:type="gramStart"/>
-      <w:r>
-        <w:t xml:space="preserve">Online  </w:t>
-      </w:r>
-      <w:proofErr w:type="gramEnd"/>
-      <w:r>
-        <w:fldChar w:fldCharType="begin"/>
-      </w:r>
-      <w:r>
-        <w:instrText xml:space="preserve"> HYPERLINK "http://www.eonline.com/" </w:instrText>
-      </w:r>
-      <w:r>
-        <w:fldChar w:fldCharType="separate"/>
-      </w:r>
-      <w:r>
-        <w:rPr>
-          <w:rStyle w:val="Hyperlink"/>
-        </w:rPr>
-        <w:t>http://www.eonline.com/</w:t>
-      </w:r>
-      <w:r>
-        <w:rPr>
-          <w:rStyle w:val="Hyperlink"/>
-        </w:rPr>
-        <w:fldChar w:fldCharType="end"/>
-      </w:r>
-    </w:p>
-    <w:p>
-      <w:pPr>
-        <w:ind w:left="360"/>
-      </w:pPr>
-      <w:proofErr w:type="gramStart"/>
+        <w:t xml:space="preserve">E! Online  </w:t>
+      </w:r>
+      <w:hyperlink r:id="rId37" w:history="1">
+        <w:r>
+          <w:rPr>
+            <w:rStyle w:val="Hyperlink"/>
+          </w:rPr>
+          <w:t>http://www.eonline.com/</w:t>
+        </w:r>
+      </w:hyperlink>
+    </w:p>
+    <w:p>
+      <w:pPr>
+        <w:ind w:left="360"/>
+      </w:pPr>
       <w:r>
         <w:t xml:space="preserve">Variety  </w:t>
       </w:r>
-      <w:proofErr w:type="gramEnd"/>
-      <w:r>
-        <w:fldChar w:fldCharType="begin"/>
-      </w:r>
-      <w:r>
-        <w:instrText xml:space="preserve"> HYPERLINK "http://variety.com/" </w:instrText>
-      </w:r>
-      <w:r>
-        <w:fldChar w:fldCharType="separate"/>
-      </w:r>
-      <w:r>
-        <w:rPr>
-          <w:rStyle w:val="Hyperlink"/>
-        </w:rPr>
-        <w:t>http://variety.com/</w:t>
-      </w:r>
-      <w:r>
-        <w:rPr>
-          <w:rStyle w:val="Hyperlink"/>
-        </w:rPr>
-        <w:fldChar w:fldCharType="end"/>
-      </w:r>
-    </w:p>
-    <w:p>
-      <w:pPr>
-        <w:ind w:left="360"/>
-      </w:pPr>
-      <w:proofErr w:type="gramStart"/>
+      <w:hyperlink r:id="rId38" w:history="1">
+        <w:r>
+          <w:rPr>
+            <w:rStyle w:val="Hyperlink"/>
+          </w:rPr>
+          <w:t>http://variety.com/</w:t>
+        </w:r>
+      </w:hyperlink>
+    </w:p>
+    <w:p>
+      <w:pPr>
+        <w:ind w:left="360"/>
+      </w:pPr>
       <w:r>
         <w:t xml:space="preserve">TMZ  </w:t>
       </w:r>
-      <w:proofErr w:type="gramEnd"/>
-      <w:r>
-        <w:fldChar w:fldCharType="begin"/>
-      </w:r>
-      <w:r>
-        <w:instrText xml:space="preserve"> HYPERLINK "http://www.tmz.com/" </w:instrText>
-      </w:r>
-      <w:r>
-        <w:fldChar w:fldCharType="separate"/>
-      </w:r>
-      <w:r>
-        <w:rPr>
-          <w:rStyle w:val="Hyperlink"/>
-        </w:rPr>
-        <w:t>http://www.tmz.com/</w:t>
-      </w:r>
-      <w:r>
-        <w:rPr>
-          <w:rStyle w:val="Hyperlink"/>
-        </w:rPr>
-        <w:fldChar w:fldCharType="end"/>
-      </w:r>
-    </w:p>
-    <w:p>
-      <w:pPr>
-        <w:ind w:left="360"/>
-      </w:pPr>
-      <w:proofErr w:type="gramStart"/>
+      <w:hyperlink r:id="rId39" w:history="1">
+        <w:r>
+          <w:rPr>
+            <w:rStyle w:val="Hyperlink"/>
+          </w:rPr>
+          <w:t>http://www.tmz.com/</w:t>
+        </w:r>
+      </w:hyperlink>
+    </w:p>
+    <w:p>
+      <w:pPr>
+        <w:ind w:left="360"/>
+      </w:pPr>
       <w:r>
         <w:t xml:space="preserve">IMDB  </w:t>
       </w:r>
-      <w:proofErr w:type="gramEnd"/>
-      <w:r>
-        <w:fldChar w:fldCharType="begin"/>
-      </w:r>
-      <w:r>
-        <w:instrText xml:space="preserve"> HYPERLINK "http://www.imdb.com/" </w:instrText>
-      </w:r>
-      <w:r>
-        <w:fldChar w:fldCharType="separate"/>
-      </w:r>
-      <w:r>
-        <w:rPr>
-          <w:rStyle w:val="Hyperlink"/>
-        </w:rPr>
-        <w:t>http://www.imdb.com/</w:t>
-      </w:r>
-      <w:r>
-        <w:rPr>
-          <w:rStyle w:val="Hyperlink"/>
-        </w:rPr>
-        <w:fldChar w:fldCharType="end"/>
-      </w:r>
-    </w:p>
-    <w:p>
-      <w:pPr>
-        <w:ind w:left="360"/>
-      </w:pPr>
-      <w:r>
-        <w:t xml:space="preserve">Rotten </w:t>
-      </w:r>
-      <w:proofErr w:type="gramStart"/>
-      <w:r>
-        <w:t xml:space="preserve">Tomatoes  </w:t>
-      </w:r>
-      <w:proofErr w:type="gramEnd"/>
-      <w:r>
-        <w:fldChar w:fldCharType="begin"/>
-      </w:r>
-      <w:r>
-        <w:instrText xml:space="preserve"> HYPERLINK "http://www.rottentomatoes.com/" </w:instrText>
-      </w:r>
-      <w:r>
-        <w:fldChar w:fldCharType="separate"/>
-      </w:r>
-      <w:r>
-        <w:rPr>
-          <w:rStyle w:val="Hyperlink"/>
-        </w:rPr>
-        <w:t>http://www.rottentomatoes.com/</w:t>
-      </w:r>
-      <w:r>
-        <w:rPr>
-          <w:rStyle w:val="Hyperlink"/>
-        </w:rPr>
-        <w:fldChar w:fldCharType="end"/>
-      </w:r>
+      <w:hyperlink r:id="rId40" w:history="1">
+        <w:r>
+          <w:rPr>
+            <w:rStyle w:val="Hyperlink"/>
+          </w:rPr>
+          <w:t>http://www.imdb.com/</w:t>
+        </w:r>
+      </w:hyperlink>
+    </w:p>
+    <w:p>
+      <w:pPr>
+        <w:ind w:left="360"/>
+      </w:pPr>
+      <w:r>
+        <w:t xml:space="preserve">Rotten Tomatoes  </w:t>
+      </w:r>
+      <w:hyperlink r:id="rId41" w:history="1">
+        <w:r>
+          <w:rPr>
+            <w:rStyle w:val="Hyperlink"/>
+          </w:rPr>
+          <w:t>http://www.rottentomatoes.com/</w:t>
+        </w:r>
+      </w:hyperlink>
     </w:p>
     <w:p>
       <w:pPr>
@@ -3275,78 +2749,32 @@
         <w:ind w:left="360"/>
       </w:pPr>
       <w:r>
-        <w:t xml:space="preserve">Gary </w:t>
-      </w:r>
-      <w:proofErr w:type="gramStart"/>
-      <w:r>
-        <w:t xml:space="preserve">Sheng  </w:t>
-      </w:r>
-      <w:proofErr w:type="gramEnd"/>
-      <w:r>
-        <w:fldChar w:fldCharType="begin"/>
-      </w:r>
-      <w:r>
-        <w:instrText xml:space="preserve"> HYPERLINK "http://www.garysheng.com/" </w:instrText>
-      </w:r>
-      <w:r>
-        <w:fldChar w:fldCharType="separate"/>
-      </w:r>
-      <w:r>
-        <w:rPr>
-          <w:rStyle w:val="Hyperlink"/>
-        </w:rPr>
-        <w:t>http://www.garysheng.com/</w:t>
-      </w:r>
-      <w:r>
-        <w:rPr>
-          <w:rStyle w:val="Hyperlink"/>
-        </w:rPr>
-        <w:fldChar w:fldCharType="end"/>
-      </w:r>
-    </w:p>
-    <w:p>
-      <w:pPr>
-        <w:ind w:left="360"/>
-      </w:pPr>
-      <w:proofErr w:type="spellStart"/>
-      <w:r>
-        <w:t>Raf</w:t>
-      </w:r>
-      <w:proofErr w:type="spellEnd"/>
-      <w:r>
-        <w:t xml:space="preserve"> </w:t>
-      </w:r>
-      <w:proofErr w:type="spellStart"/>
-      <w:proofErr w:type="gramStart"/>
-      <w:r>
-        <w:t>Derolez</w:t>
-      </w:r>
-      <w:proofErr w:type="spellEnd"/>
-      <w:r>
-        <w:t xml:space="preserve">  </w:t>
-      </w:r>
-      <w:proofErr w:type="gramEnd"/>
-      <w:r>
-        <w:fldChar w:fldCharType="begin"/>
-      </w:r>
-      <w:r>
-        <w:instrText xml:space="preserve"> HYPERLINK "https://rafaelderolez.com/" </w:instrText>
-      </w:r>
-      <w:r>
-        <w:fldChar w:fldCharType="separate"/>
-      </w:r>
-      <w:r>
-        <w:rPr>
-          <w:rStyle w:val="Hyperlink"/>
-        </w:rPr>
-        <w:t>https://rafaelderolez.com/</w:t>
-      </w:r>
-      <w:r>
-        <w:rPr>
-          <w:rStyle w:val="Hyperlink"/>
-        </w:rPr>
-        <w:fldChar w:fldCharType="end"/>
-      </w:r>
+        <w:t xml:space="preserve">Gary Sheng  </w:t>
+      </w:r>
+      <w:hyperlink r:id="rId42" w:history="1">
+        <w:r>
+          <w:rPr>
+            <w:rStyle w:val="Hyperlink"/>
+          </w:rPr>
+          <w:t>http://www.garysheng.com/</w:t>
+        </w:r>
+      </w:hyperlink>
+    </w:p>
+    <w:p>
+      <w:pPr>
+        <w:ind w:left="360"/>
+      </w:pPr>
+      <w:r>
+        <w:t xml:space="preserve">Raf Derolez  </w:t>
+      </w:r>
+      <w:hyperlink r:id="rId43" w:history="1">
+        <w:r>
+          <w:rPr>
+            <w:rStyle w:val="Hyperlink"/>
+          </w:rPr>
+          <w:t>https://rafaelderolez.com/</w:t>
+        </w:r>
+      </w:hyperlink>
     </w:p>
     <w:p>
       <w:pPr>
@@ -3354,85 +2782,41 @@
       </w:pPr>
       <w:r>
         <w:lastRenderedPageBreak/>
-        <w:t xml:space="preserve">Pascal van </w:t>
-      </w:r>
-      <w:proofErr w:type="gramStart"/>
-      <w:r>
-        <w:t xml:space="preserve">Gemert  </w:t>
-      </w:r>
-      <w:proofErr w:type="gramEnd"/>
-      <w:r>
-        <w:fldChar w:fldCharType="begin"/>
-      </w:r>
-      <w:r>
-        <w:instrText xml:space="preserve"> HYPERLINK "http://www.pascalvangemert.nl/" </w:instrText>
-      </w:r>
-      <w:r>
-        <w:fldChar w:fldCharType="separate"/>
-      </w:r>
-      <w:r>
-        <w:rPr>
-          <w:rStyle w:val="Hyperlink"/>
-        </w:rPr>
-        <w:t>http://www.pascalvangemert.nl/</w:t>
-      </w:r>
-      <w:r>
-        <w:rPr>
-          <w:rStyle w:val="Hyperlink"/>
-        </w:rPr>
-        <w:fldChar w:fldCharType="end"/>
-      </w:r>
-    </w:p>
-    <w:p>
-      <w:pPr>
-        <w:ind w:left="360"/>
-      </w:pPr>
-      <w:r>
-        <w:t xml:space="preserve">Brandon </w:t>
-      </w:r>
-      <w:proofErr w:type="gramStart"/>
-      <w:r>
-        <w:t xml:space="preserve">Johnson  </w:t>
-      </w:r>
-      <w:proofErr w:type="gramEnd"/>
-      <w:r>
-        <w:fldChar w:fldCharType="begin"/>
-      </w:r>
-      <w:r>
-        <w:instrText xml:space="preserve"> HYPERLINK "http://brandoncjohnson</w:instrText>
-      </w:r>
-      <w:r>
-        <w:instrText xml:space="preserve">.com/" </w:instrText>
-      </w:r>
-      <w:r>
-        <w:fldChar w:fldCharType="separate"/>
-      </w:r>
-      <w:r>
-        <w:rPr>
-          <w:rStyle w:val="Hyperlink"/>
-        </w:rPr>
-        <w:t>http://brandoncjohnson.com/</w:t>
-      </w:r>
-      <w:r>
-        <w:rPr>
-          <w:rStyle w:val="Hyperlink"/>
-        </w:rPr>
-        <w:fldChar w:fldCharType="end"/>
-      </w:r>
-    </w:p>
-    <w:p>
-      <w:pPr>
-        <w:ind w:left="360"/>
-      </w:pPr>
-      <w:r>
-        <w:t xml:space="preserve">Quinton </w:t>
-      </w:r>
-      <w:proofErr w:type="gramStart"/>
-      <w:r>
-        <w:t xml:space="preserve">Harris  </w:t>
-      </w:r>
-      <w:proofErr w:type="gramEnd"/>
-      <w:hyperlink r:id="rId23" w:history="1">
+        <w:t xml:space="preserve">Pascal van Gemert  </w:t>
+      </w:r>
+      <w:hyperlink r:id="rId44" w:history="1">
+        <w:r>
+          <w:rPr>
+            <w:rStyle w:val="Hyperlink"/>
+          </w:rPr>
+          <w:t>http://www.pascalvangemert.nl/</w:t>
+        </w:r>
+      </w:hyperlink>
+    </w:p>
+    <w:p>
+      <w:pPr>
+        <w:ind w:left="360"/>
+      </w:pPr>
+      <w:r>
+        <w:t xml:space="preserve">Brandon Johnson  </w:t>
+      </w:r>
+      <w:hyperlink r:id="rId45" w:history="1">
+        <w:r>
+          <w:rPr>
+            <w:rStyle w:val="Hyperlink"/>
+          </w:rPr>
+          <w:t>http://brandoncjohnson.com/</w:t>
+        </w:r>
+      </w:hyperlink>
+    </w:p>
+    <w:p>
+      <w:pPr>
+        <w:ind w:left="360"/>
+      </w:pPr>
+      <w:r>
+        <w:t xml:space="preserve">Quinton Harris  </w:t>
+      </w:r>
+      <w:hyperlink r:id="rId46" w:history="1">
         <w:r>
           <w:rPr>
             <w:rStyle w:val="Hyperlink"/>
@@ -3482,7 +2866,7 @@
       </w:r>
     </w:p>
     <w:p>
-      <w:hyperlink r:id="rId24" w:history="1">
+      <w:hyperlink r:id="rId47" w:history="1">
         <w:r>
           <w:rPr>
             <w:rStyle w:val="Hyperlink"/>
@@ -3492,19 +2876,22 @@
       </w:hyperlink>
     </w:p>
     <w:p>
+      <w:hyperlink r:id="rId48" w:history="1">
+        <w:r>
+          <w:rPr>
+            <w:rStyle w:val="Hyperlink"/>
+          </w:rPr>
+          <w:t>https://qz.com/1705375/a-complete-guide-to-the-evolution-of-the-internet/</w:t>
+        </w:r>
+      </w:hyperlink>
+    </w:p>
+    <w:p/>
+    <w:p>
       <w:pPr>
         <w:rPr>
           <w:u w:val="single"/>
         </w:rPr>
       </w:pPr>
-      <w:hyperlink r:id="rId25" w:history="1">
-        <w:r>
-          <w:rPr>
-            <w:rStyle w:val="Hyperlink"/>
-          </w:rPr>
-          <w:t>https://qz.com/1705375/a-complete-guide-to-the-evolution-of-the-internet/</w:t>
-        </w:r>
-      </w:hyperlink>
       <w:bookmarkStart w:id="0" w:name="_GoBack"/>
       <w:bookmarkEnd w:id="0"/>
     </w:p>

</xml_diff>